<commit_message>
Epic 0 - Roman Kapustiak
</commit_message>
<xml_diff>
--- a/ai_12/roman_kapustiak/Epic 1/epic_1_pactice_and_labs_report_roman_kapustiak.docx
+++ b/ai_12/roman_kapustiak/Epic 1/epic_1_pactice_and_labs_report_roman_kapustiak.docx
@@ -4,7 +4,7 @@
   <w:body>
     <w:p>
       <w:pPr>
-        <w:ind w:firstLine="720"/>
+        <w:spacing w:after="0" w:line="240" w:lineRule="auto"/>
         <w:jc w:val="center"/>
         <w:rPr>
           <w:rFonts w:ascii="Times New Roman" w:eastAsia="Times New Roman" w:hAnsi="Times New Roman" w:cs="Times New Roman"/>
@@ -23,6 +23,7 @@
     </w:p>
     <w:p>
       <w:pPr>
+        <w:spacing w:after="0" w:line="240" w:lineRule="auto"/>
         <w:jc w:val="center"/>
         <w:rPr>
           <w:rFonts w:ascii="Times New Roman" w:eastAsia="Times New Roman" w:hAnsi="Times New Roman" w:cs="Times New Roman"/>
@@ -60,32 +61,54 @@
     </w:p>
     <w:p>
       <w:pPr>
-        <w:jc w:val="center"/>
-        <w:rPr>
-          <w:rFonts w:ascii="Times New Roman" w:eastAsia="Times New Roman" w:hAnsi="Times New Roman" w:cs="Times New Roman"/>
-        </w:rPr>
-      </w:pPr>
-      <w:r>
-        <w:rPr>
+        <w:spacing w:after="0" w:line="240" w:lineRule="auto"/>
+        <w:rPr>
+          <w:rFonts w:ascii="Times New Roman" w:eastAsia="Times New Roman" w:hAnsi="Times New Roman" w:cs="Times New Roman"/>
+          <w:sz w:val="24"/>
+          <w:szCs w:val="24"/>
+        </w:rPr>
+      </w:pPr>
+    </w:p>
+    <w:p>
+      <w:pPr>
+        <w:spacing w:after="0" w:line="240" w:lineRule="auto"/>
+        <w:rPr>
+          <w:rFonts w:ascii="Times New Roman" w:eastAsia="Times New Roman" w:hAnsi="Times New Roman" w:cs="Times New Roman"/>
+          <w:sz w:val="24"/>
+          <w:szCs w:val="24"/>
+        </w:rPr>
+      </w:pPr>
+      <w:r>
+        <w:rPr>
+          <w:rFonts w:ascii="Times New Roman" w:eastAsia="Times New Roman" w:hAnsi="Times New Roman" w:cs="Times New Roman"/>
           <w:noProof/>
+          <w:sz w:val="24"/>
+          <w:szCs w:val="24"/>
         </w:rPr>
         <w:drawing>
-          <wp:inline distT="0" distB="0" distL="0" distR="0" wp14:anchorId="3E5DA5D4" wp14:editId="46936F6A">
-            <wp:extent cx="2994170" cy="2841171"/>
+          <wp:anchor distT="0" distB="0" distL="114300" distR="114300" simplePos="0" relativeHeight="251659264" behindDoc="0" locked="0" layoutInCell="1" hidden="0" allowOverlap="1" wp14:anchorId="0ED3FB7B" wp14:editId="756357FA">
+            <wp:simplePos x="0" y="0"/>
+            <wp:positionH relativeFrom="column">
+              <wp:posOffset>1765935</wp:posOffset>
+            </wp:positionH>
+            <wp:positionV relativeFrom="paragraph">
+              <wp:posOffset>65432</wp:posOffset>
+            </wp:positionV>
+            <wp:extent cx="2710845" cy="2571750"/>
             <wp:effectExtent l="0" t="0" r="0" b="0"/>
-            <wp:docPr id="2" name="Picture 2"/>
-            <wp:cNvGraphicFramePr>
-              <a:graphicFrameLocks xmlns:a="http://schemas.openxmlformats.org/drawingml/2006/main" noChangeAspect="1"/>
-            </wp:cNvGraphicFramePr>
+            <wp:wrapNone/>
+            <wp:docPr id="18" name="image1.jpg" descr="A blue and white logo&#10;&#10;Description automatically generated"/>
+            <wp:cNvGraphicFramePr/>
             <a:graphic xmlns:a="http://schemas.openxmlformats.org/drawingml/2006/main">
               <a:graphicData uri="http://schemas.openxmlformats.org/drawingml/2006/picture">
                 <pic:pic xmlns:pic="http://schemas.openxmlformats.org/drawingml/2006/picture">
                   <pic:nvPicPr>
-                    <pic:cNvPr id="1" name=""/>
-                    <pic:cNvPicPr/>
+                    <pic:cNvPr id="0" name="image1.jpg" descr="A blue and white logo&#10;&#10;Description automatically generated"/>
+                    <pic:cNvPicPr preferRelativeResize="0"/>
                   </pic:nvPicPr>
                   <pic:blipFill>
                     <a:blip r:embed="rId9"/>
+                    <a:srcRect/>
                     <a:stretch>
                       <a:fillRect/>
                     </a:stretch>
@@ -93,22 +116,78 @@
                   <pic:spPr>
                     <a:xfrm>
                       <a:off x="0" y="0"/>
-                      <a:ext cx="3037554" cy="2882338"/>
+                      <a:ext cx="2710845" cy="2571750"/>
                     </a:xfrm>
                     <a:prstGeom prst="rect">
                       <a:avLst/>
                     </a:prstGeom>
+                    <a:ln/>
                   </pic:spPr>
                 </pic:pic>
               </a:graphicData>
             </a:graphic>
-          </wp:inline>
+          </wp:anchor>
         </w:drawing>
       </w:r>
     </w:p>
     <w:p>
       <w:pPr>
-        <w:spacing w:line="240" w:lineRule="auto"/>
+        <w:spacing w:after="0" w:line="240" w:lineRule="auto"/>
+        <w:jc w:val="center"/>
+        <w:rPr>
+          <w:rFonts w:ascii="Times New Roman" w:eastAsia="Times New Roman" w:hAnsi="Times New Roman" w:cs="Times New Roman"/>
+          <w:sz w:val="24"/>
+          <w:szCs w:val="24"/>
+        </w:rPr>
+      </w:pPr>
+    </w:p>
+    <w:p>
+      <w:pPr>
+        <w:spacing w:after="0" w:line="240" w:lineRule="auto"/>
+        <w:jc w:val="center"/>
+        <w:rPr>
+          <w:rFonts w:ascii="Times New Roman" w:eastAsia="Times New Roman" w:hAnsi="Times New Roman" w:cs="Times New Roman"/>
+          <w:sz w:val="24"/>
+          <w:szCs w:val="24"/>
+        </w:rPr>
+      </w:pPr>
+    </w:p>
+    <w:p>
+      <w:pPr>
+        <w:spacing w:after="0" w:line="240" w:lineRule="auto"/>
+        <w:jc w:val="center"/>
+        <w:rPr>
+          <w:rFonts w:ascii="Times New Roman" w:eastAsia="Times New Roman" w:hAnsi="Times New Roman" w:cs="Times New Roman"/>
+          <w:sz w:val="24"/>
+          <w:szCs w:val="24"/>
+        </w:rPr>
+      </w:pPr>
+    </w:p>
+    <w:p>
+      <w:pPr>
+        <w:spacing w:after="0" w:line="240" w:lineRule="auto"/>
+        <w:jc w:val="center"/>
+        <w:rPr>
+          <w:rFonts w:ascii="Times New Roman" w:eastAsia="Times New Roman" w:hAnsi="Times New Roman" w:cs="Times New Roman"/>
+          <w:sz w:val="24"/>
+          <w:szCs w:val="24"/>
+        </w:rPr>
+      </w:pPr>
+    </w:p>
+    <w:p>
+      <w:pPr>
+        <w:spacing w:after="0" w:line="240" w:lineRule="auto"/>
+        <w:jc w:val="center"/>
+        <w:rPr>
+          <w:rFonts w:ascii="Times New Roman" w:eastAsia="Times New Roman" w:hAnsi="Times New Roman" w:cs="Times New Roman"/>
+          <w:sz w:val="24"/>
+          <w:szCs w:val="24"/>
+        </w:rPr>
+      </w:pPr>
+    </w:p>
+    <w:p>
+      <w:pPr>
+        <w:spacing w:after="0" w:line="240" w:lineRule="auto"/>
         <w:jc w:val="center"/>
         <w:rPr>
           <w:rFonts w:ascii="Times New Roman" w:eastAsia="Times New Roman" w:hAnsi="Times New Roman" w:cs="Times New Roman"/>
@@ -117,33 +196,50 @@
           <w:szCs w:val="40"/>
         </w:rPr>
       </w:pPr>
-      <w:r>
+    </w:p>
+    <w:p>
+      <w:pPr>
+        <w:spacing w:after="0" w:line="240" w:lineRule="auto"/>
+        <w:jc w:val="center"/>
         <w:rPr>
           <w:rFonts w:ascii="Times New Roman" w:eastAsia="Times New Roman" w:hAnsi="Times New Roman" w:cs="Times New Roman"/>
           <w:b/>
           <w:sz w:val="40"/>
           <w:szCs w:val="40"/>
         </w:rPr>
+      </w:pPr>
+    </w:p>
+    <w:p>
+      <w:pPr>
+        <w:spacing w:after="0" w:line="240" w:lineRule="auto"/>
+        <w:jc w:val="center"/>
+        <w:rPr>
+          <w:rFonts w:ascii="Times New Roman" w:eastAsia="Times New Roman" w:hAnsi="Times New Roman" w:cs="Times New Roman"/>
+          <w:b/>
+          <w:sz w:val="40"/>
+          <w:szCs w:val="40"/>
+        </w:rPr>
+      </w:pPr>
+    </w:p>
+    <w:p>
+      <w:pPr>
+        <w:spacing w:after="0" w:line="240" w:lineRule="auto"/>
+        <w:jc w:val="center"/>
+        <w:rPr>
+          <w:rFonts w:ascii="Times New Roman" w:eastAsia="Times New Roman" w:hAnsi="Times New Roman" w:cs="Times New Roman"/>
+          <w:b/>
+          <w:sz w:val="40"/>
+          <w:szCs w:val="40"/>
+        </w:rPr>
+      </w:pPr>
+      <w:r>
+        <w:rPr>
+          <w:rFonts w:ascii="Times New Roman" w:eastAsia="Times New Roman" w:hAnsi="Times New Roman" w:cs="Times New Roman"/>
+          <w:b/>
+          <w:sz w:val="40"/>
+          <w:szCs w:val="40"/>
+        </w:rPr>
         <w:t>Звіт</w:t>
-      </w:r>
-    </w:p>
-    <w:p>
-      <w:pPr>
-        <w:spacing w:line="240" w:lineRule="auto"/>
-        <w:jc w:val="center"/>
-        <w:rPr>
-          <w:rFonts w:ascii="Times New Roman" w:eastAsia="Times New Roman" w:hAnsi="Times New Roman" w:cs="Times New Roman"/>
-          <w:sz w:val="28"/>
-          <w:szCs w:val="28"/>
-        </w:rPr>
-      </w:pPr>
-      <w:r>
-        <w:rPr>
-          <w:rFonts w:ascii="Times New Roman" w:eastAsia="Times New Roman" w:hAnsi="Times New Roman" w:cs="Times New Roman"/>
-          <w:sz w:val="28"/>
-          <w:szCs w:val="28"/>
-        </w:rPr>
-        <w:t xml:space="preserve">про виконання </w:t>
       </w:r>
     </w:p>
     <w:p>
@@ -152,7 +248,7 @@
           <w:tab w:val="center" w:pos="4819"/>
           <w:tab w:val="left" w:pos="7468"/>
         </w:tabs>
-        <w:spacing w:line="240" w:lineRule="auto"/>
+        <w:spacing w:after="0" w:line="240" w:lineRule="auto"/>
         <w:rPr>
           <w:rFonts w:ascii="Times New Roman" w:eastAsia="Times New Roman" w:hAnsi="Times New Roman" w:cs="Times New Roman"/>
           <w:b/>
@@ -168,12 +264,149 @@
           <w:szCs w:val="28"/>
         </w:rPr>
         <w:tab/>
-        <w:t>Лабораторних та практичних робіт</w:t>
-      </w:r>
-    </w:p>
-    <w:p>
-      <w:pPr>
-        <w:spacing w:line="240" w:lineRule="auto"/>
+      </w:r>
+    </w:p>
+    <w:p>
+      <w:pPr>
+        <w:tabs>
+          <w:tab w:val="center" w:pos="4819"/>
+          <w:tab w:val="left" w:pos="7468"/>
+        </w:tabs>
+        <w:spacing w:after="0" w:line="240" w:lineRule="auto"/>
+        <w:rPr>
+          <w:rFonts w:ascii="Times New Roman" w:eastAsia="Times New Roman" w:hAnsi="Times New Roman" w:cs="Times New Roman"/>
+          <w:b/>
+          <w:sz w:val="28"/>
+          <w:szCs w:val="28"/>
+        </w:rPr>
+      </w:pPr>
+    </w:p>
+    <w:p>
+      <w:pPr>
+        <w:tabs>
+          <w:tab w:val="center" w:pos="4819"/>
+          <w:tab w:val="left" w:pos="7468"/>
+        </w:tabs>
+        <w:spacing w:after="0" w:line="240" w:lineRule="auto"/>
+        <w:rPr>
+          <w:rFonts w:ascii="Times New Roman" w:eastAsia="Times New Roman" w:hAnsi="Times New Roman" w:cs="Times New Roman"/>
+          <w:b/>
+          <w:sz w:val="28"/>
+          <w:szCs w:val="28"/>
+        </w:rPr>
+      </w:pPr>
+    </w:p>
+    <w:p>
+      <w:pPr>
+        <w:tabs>
+          <w:tab w:val="center" w:pos="4819"/>
+          <w:tab w:val="left" w:pos="7468"/>
+        </w:tabs>
+        <w:spacing w:after="0" w:line="240" w:lineRule="auto"/>
+        <w:rPr>
+          <w:rFonts w:ascii="Times New Roman" w:eastAsia="Times New Roman" w:hAnsi="Times New Roman" w:cs="Times New Roman"/>
+          <w:b/>
+          <w:sz w:val="28"/>
+          <w:szCs w:val="28"/>
+        </w:rPr>
+      </w:pPr>
+    </w:p>
+    <w:p>
+      <w:pPr>
+        <w:tabs>
+          <w:tab w:val="center" w:pos="4819"/>
+          <w:tab w:val="left" w:pos="7468"/>
+        </w:tabs>
+        <w:spacing w:after="0" w:line="240" w:lineRule="auto"/>
+        <w:rPr>
+          <w:rFonts w:ascii="Times New Roman" w:eastAsia="Times New Roman" w:hAnsi="Times New Roman" w:cs="Times New Roman"/>
+          <w:b/>
+          <w:sz w:val="28"/>
+          <w:szCs w:val="28"/>
+        </w:rPr>
+      </w:pPr>
+    </w:p>
+    <w:p>
+      <w:pPr>
+        <w:tabs>
+          <w:tab w:val="center" w:pos="4819"/>
+          <w:tab w:val="left" w:pos="7468"/>
+        </w:tabs>
+        <w:spacing w:after="0" w:line="240" w:lineRule="auto"/>
+        <w:jc w:val="center"/>
+        <w:rPr>
+          <w:rFonts w:ascii="Times New Roman" w:eastAsia="Times New Roman" w:hAnsi="Times New Roman" w:cs="Times New Roman"/>
+          <w:b/>
+          <w:sz w:val="28"/>
+          <w:szCs w:val="28"/>
+        </w:rPr>
+      </w:pPr>
+      <w:r>
+        <w:rPr>
+          <w:rFonts w:ascii="Times New Roman" w:eastAsia="Times New Roman" w:hAnsi="Times New Roman" w:cs="Times New Roman"/>
+          <w:b/>
+          <w:sz w:val="56"/>
+          <w:szCs w:val="56"/>
+        </w:rPr>
+        <w:t>Звіт</w:t>
+      </w:r>
+      <w:r>
+        <w:rPr>
+          <w:rFonts w:ascii="Times New Roman" w:eastAsia="Times New Roman" w:hAnsi="Times New Roman" w:cs="Times New Roman"/>
+          <w:b/>
+          <w:sz w:val="28"/>
+          <w:szCs w:val="28"/>
+        </w:rPr>
+        <w:t xml:space="preserve"> </w:t>
+      </w:r>
+    </w:p>
+    <w:p>
+      <w:pPr>
+        <w:tabs>
+          <w:tab w:val="center" w:pos="4819"/>
+          <w:tab w:val="left" w:pos="7468"/>
+        </w:tabs>
+        <w:spacing w:after="0" w:line="240" w:lineRule="auto"/>
+        <w:jc w:val="center"/>
+        <w:rPr>
+          <w:rFonts w:ascii="Times New Roman" w:eastAsia="Times New Roman" w:hAnsi="Times New Roman" w:cs="Times New Roman"/>
+          <w:b/>
+          <w:sz w:val="28"/>
+          <w:szCs w:val="28"/>
+        </w:rPr>
+      </w:pPr>
+      <w:r>
+        <w:rPr>
+          <w:rFonts w:ascii="Times New Roman" w:eastAsia="Times New Roman" w:hAnsi="Times New Roman" w:cs="Times New Roman"/>
+          <w:b/>
+          <w:sz w:val="28"/>
+          <w:szCs w:val="28"/>
+        </w:rPr>
+        <w:t>про виконання лабораторних та практичних робіт блоку № 1</w:t>
+      </w:r>
+    </w:p>
+    <w:p>
+      <w:pPr>
+        <w:spacing w:after="0" w:line="240" w:lineRule="auto"/>
+        <w:jc w:val="center"/>
+        <w:rPr>
+          <w:rFonts w:ascii="Times New Roman" w:eastAsia="Times New Roman" w:hAnsi="Times New Roman" w:cs="Times New Roman"/>
+          <w:sz w:val="28"/>
+          <w:szCs w:val="28"/>
+        </w:rPr>
+      </w:pPr>
+      <w:r>
+        <w:rPr>
+          <w:rFonts w:ascii="Times New Roman" w:eastAsia="Times New Roman" w:hAnsi="Times New Roman" w:cs="Times New Roman"/>
+          <w:sz w:val="28"/>
+          <w:szCs w:val="28"/>
+        </w:rPr>
+        <w:t>На тему:  «Розробка, програмування та код. Середовища для розробки.»</w:t>
+      </w:r>
+    </w:p>
+    <w:p>
+      <w:pPr>
+        <w:spacing w:after="0" w:line="240" w:lineRule="auto"/>
         <w:jc w:val="center"/>
         <w:rPr>
           <w:rFonts w:ascii="Times New Roman" w:eastAsia="Times New Roman" w:hAnsi="Times New Roman" w:cs="Times New Roman"/>
@@ -202,7 +435,7 @@
     </w:p>
     <w:p>
       <w:pPr>
-        <w:spacing w:line="240" w:lineRule="auto"/>
+        <w:spacing w:after="0" w:line="240" w:lineRule="auto"/>
         <w:jc w:val="center"/>
         <w:rPr>
           <w:rFonts w:ascii="Times New Roman" w:eastAsia="Times New Roman" w:hAnsi="Times New Roman" w:cs="Times New Roman"/>
@@ -211,67 +444,125 @@
         </w:rPr>
       </w:pPr>
       <w:r>
+        <w:rPr>
+          <w:rFonts w:ascii="Times New Roman" w:eastAsia="Times New Roman" w:hAnsi="Times New Roman" w:cs="Times New Roman"/>
+          <w:sz w:val="28"/>
+          <w:szCs w:val="28"/>
+        </w:rPr>
+        <w:t>до:</w:t>
+      </w:r>
+    </w:p>
+    <w:p>
+      <w:pPr>
+        <w:spacing w:after="0" w:line="240" w:lineRule="auto"/>
+        <w:jc w:val="center"/>
+        <w:rPr>
+          <w:rFonts w:ascii="Times New Roman" w:eastAsia="Times New Roman" w:hAnsi="Times New Roman" w:cs="Times New Roman"/>
+          <w:sz w:val="28"/>
+          <w:szCs w:val="28"/>
+        </w:rPr>
+      </w:pPr>
+      <w:r>
+        <w:rPr>
+          <w:rFonts w:ascii="Times New Roman" w:eastAsia="Times New Roman" w:hAnsi="Times New Roman" w:cs="Times New Roman"/>
+          <w:sz w:val="28"/>
+          <w:szCs w:val="28"/>
+        </w:rPr>
+        <w:t>Практичних Робіт № 1</w:t>
+      </w:r>
+    </w:p>
+    <w:p>
+      <w:pPr>
+        <w:spacing w:after="0" w:line="240" w:lineRule="auto"/>
+        <w:jc w:val="center"/>
+        <w:rPr>
+          <w:rFonts w:ascii="Times New Roman" w:eastAsia="Times New Roman" w:hAnsi="Times New Roman" w:cs="Times New Roman"/>
+          <w:sz w:val="28"/>
+          <w:szCs w:val="28"/>
+        </w:rPr>
+      </w:pPr>
+    </w:p>
+    <w:p>
+      <w:pPr>
+        <w:spacing w:after="0" w:line="240" w:lineRule="auto"/>
+        <w:jc w:val="center"/>
+        <w:rPr>
+          <w:rFonts w:ascii="Times New Roman" w:eastAsia="Times New Roman" w:hAnsi="Times New Roman" w:cs="Times New Roman"/>
+          <w:sz w:val="28"/>
+          <w:szCs w:val="28"/>
+        </w:rPr>
+      </w:pPr>
+    </w:p>
+    <w:p>
+      <w:pPr>
+        <w:spacing w:after="0" w:line="240" w:lineRule="auto"/>
+        <w:jc w:val="center"/>
+        <w:rPr>
+          <w:rFonts w:ascii="Times New Roman" w:eastAsia="Times New Roman" w:hAnsi="Times New Roman" w:cs="Times New Roman"/>
+          <w:sz w:val="28"/>
+          <w:szCs w:val="28"/>
+        </w:rPr>
+      </w:pPr>
+    </w:p>
+    <w:p>
+      <w:pPr>
+        <w:spacing w:after="0" w:line="240" w:lineRule="auto"/>
+        <w:jc w:val="center"/>
+        <w:rPr>
+          <w:rFonts w:ascii="Times New Roman" w:eastAsia="Times New Roman" w:hAnsi="Times New Roman" w:cs="Times New Roman"/>
+          <w:b/>
+          <w:smallCaps/>
+          <w:sz w:val="28"/>
+          <w:szCs w:val="28"/>
+        </w:rPr>
+      </w:pPr>
+    </w:p>
+    <w:p>
+      <w:pPr>
+        <w:spacing w:after="0" w:line="360" w:lineRule="auto"/>
+        <w:rPr>
+          <w:rFonts w:ascii="Times New Roman" w:eastAsia="Times New Roman" w:hAnsi="Times New Roman" w:cs="Times New Roman"/>
+          <w:sz w:val="28"/>
+          <w:szCs w:val="28"/>
+        </w:rPr>
+      </w:pPr>
+    </w:p>
+    <w:p>
+      <w:pPr>
+        <w:spacing w:after="0" w:line="240" w:lineRule="auto"/>
+        <w:jc w:val="right"/>
+        <w:rPr>
+          <w:rFonts w:ascii="Times New Roman" w:eastAsia="Times New Roman" w:hAnsi="Times New Roman" w:cs="Times New Roman"/>
+          <w:b/>
+          <w:sz w:val="28"/>
+          <w:szCs w:val="28"/>
+        </w:rPr>
+      </w:pPr>
+      <w:bookmarkStart w:id="0" w:name="_Hlk154145359"/>
+      <w:r>
+        <w:rPr>
+          <w:rFonts w:ascii="Times New Roman" w:eastAsia="Times New Roman" w:hAnsi="Times New Roman" w:cs="Times New Roman"/>
+          <w:b/>
+          <w:sz w:val="28"/>
+          <w:szCs w:val="28"/>
+        </w:rPr>
+        <w:t>Виконав:</w:t>
+      </w:r>
+    </w:p>
+    <w:p>
+      <w:pPr>
+        <w:spacing w:after="0" w:line="240" w:lineRule="auto"/>
+        <w:jc w:val="right"/>
         <w:rPr>
           <w:rFonts w:ascii="Times New Roman" w:eastAsia="Times New Roman" w:hAnsi="Times New Roman" w:cs="Times New Roman"/>
           <w:b/>
           <w:i/>
           <w:sz w:val="28"/>
           <w:szCs w:val="28"/>
-        </w:rPr>
-        <w:t>з розділу</w:t>
-      </w:r>
-      <w:r>
-        <w:rPr>
-          <w:rFonts w:ascii="Times New Roman" w:eastAsia="Times New Roman" w:hAnsi="Times New Roman" w:cs="Times New Roman"/>
-          <w:sz w:val="28"/>
-          <w:szCs w:val="28"/>
-        </w:rPr>
-        <w:t>:  «</w:t>
-      </w:r>
-      <w:r>
-        <w:rPr>
-          <w:rFonts w:ascii="Times New Roman" w:eastAsia="Times New Roman" w:hAnsi="Times New Roman" w:cs="Times New Roman"/>
-          <w:sz w:val="28"/>
-          <w:szCs w:val="28"/>
-        </w:rPr>
-        <w:t>Вступ до Розробки: Налаштування та Використання Середовища</w:t>
-      </w:r>
-      <w:r>
-        <w:rPr>
-          <w:rFonts w:ascii="Times New Roman" w:eastAsia="Times New Roman" w:hAnsi="Times New Roman" w:cs="Times New Roman"/>
-          <w:sz w:val="28"/>
-          <w:szCs w:val="28"/>
-        </w:rPr>
-        <w:t>»</w:t>
-      </w:r>
-    </w:p>
-    <w:p>
-      <w:pPr>
-        <w:spacing w:line="240" w:lineRule="auto"/>
-        <w:jc w:val="center"/>
-        <w:rPr>
-          <w:rFonts w:ascii="Times New Roman" w:eastAsia="Times New Roman" w:hAnsi="Times New Roman" w:cs="Times New Roman"/>
-          <w:b/>
-          <w:smallCaps/>
-          <w:sz w:val="28"/>
-          <w:szCs w:val="28"/>
-        </w:rPr>
-      </w:pPr>
-    </w:p>
-    <w:p>
-      <w:pPr>
-        <w:spacing w:line="360" w:lineRule="auto"/>
-        <w:rPr>
-          <w:rFonts w:ascii="Times New Roman" w:eastAsia="Times New Roman" w:hAnsi="Times New Roman" w:cs="Times New Roman"/>
-          <w:sz w:val="28"/>
-          <w:szCs w:val="28"/>
-        </w:rPr>
-      </w:pPr>
-    </w:p>
-    <w:p>
-      <w:pPr>
-        <w:spacing w:line="240" w:lineRule="auto"/>
-        <w:jc w:val="right"/>
+          <w:lang w:val="en-US"/>
+        </w:rPr>
+      </w:pPr>
+      <w:r>
         <w:rPr>
           <w:rFonts w:ascii="Times New Roman" w:eastAsia="Times New Roman" w:hAnsi="Times New Roman" w:cs="Times New Roman"/>
           <w:b/>
@@ -279,101 +570,70 @@
           <w:sz w:val="28"/>
           <w:szCs w:val="28"/>
         </w:rPr>
-      </w:pPr>
-      <w:r>
-        <w:rPr>
-          <w:rFonts w:ascii="Times New Roman" w:eastAsia="Times New Roman" w:hAnsi="Times New Roman" w:cs="Times New Roman"/>
-          <w:b/>
-          <w:i/>
+        <w:t xml:space="preserve"> </w:t>
+      </w:r>
+      <w:r>
+        <w:rPr>
+          <w:rFonts w:ascii="Times New Roman" w:eastAsia="Times New Roman" w:hAnsi="Times New Roman" w:cs="Times New Roman"/>
           <w:sz w:val="28"/>
           <w:szCs w:val="28"/>
         </w:rPr>
-        <w:t>Виконав:</w:t>
-      </w:r>
-    </w:p>
-    <w:p>
-      <w:pPr>
-        <w:spacing w:line="240" w:lineRule="auto"/>
-        <w:jc w:val="right"/>
-        <w:rPr>
-          <w:rFonts w:ascii="Times New Roman" w:eastAsia="Times New Roman" w:hAnsi="Times New Roman" w:cs="Times New Roman"/>
-          <w:b/>
-          <w:i/>
+        <w:t>Студент групи ШІ-</w:t>
+      </w:r>
+      <w:r>
+        <w:rPr>
+          <w:rFonts w:ascii="Times New Roman" w:eastAsia="Times New Roman" w:hAnsi="Times New Roman" w:cs="Times New Roman"/>
           <w:sz w:val="28"/>
           <w:szCs w:val="28"/>
-        </w:rPr>
-      </w:pPr>
-      <w:r>
-        <w:rPr>
-          <w:rFonts w:ascii="Times New Roman" w:eastAsia="Times New Roman" w:hAnsi="Times New Roman" w:cs="Times New Roman"/>
-          <w:b/>
-          <w:i/>
+          <w:lang w:val="en-US"/>
+        </w:rPr>
+        <w:t>12</w:t>
+      </w:r>
+    </w:p>
+    <w:p>
+      <w:pPr>
+        <w:spacing w:after="0" w:line="240" w:lineRule="auto"/>
+        <w:jc w:val="right"/>
+        <w:rPr>
+          <w:rFonts w:ascii="Times New Roman" w:eastAsia="Times New Roman" w:hAnsi="Times New Roman" w:cs="Times New Roman"/>
           <w:sz w:val="28"/>
           <w:szCs w:val="28"/>
         </w:rPr>
-        <w:t xml:space="preserve"> </w:t>
-      </w:r>
+      </w:pPr>
+      <w:proofErr w:type="spellStart"/>
       <w:r>
         <w:rPr>
           <w:rFonts w:ascii="Times New Roman" w:eastAsia="Times New Roman" w:hAnsi="Times New Roman" w:cs="Times New Roman"/>
           <w:sz w:val="28"/>
           <w:szCs w:val="28"/>
         </w:rPr>
-        <w:t xml:space="preserve">студент групи </w:t>
-      </w:r>
+        <w:t>Капустяк</w:t>
+      </w:r>
+      <w:proofErr w:type="spellEnd"/>
       <w:r>
         <w:rPr>
           <w:rFonts w:ascii="Times New Roman" w:eastAsia="Times New Roman" w:hAnsi="Times New Roman" w:cs="Times New Roman"/>
           <w:sz w:val="28"/>
           <w:szCs w:val="28"/>
         </w:rPr>
-        <w:t>ШІ</w:t>
-      </w:r>
-      <w:r>
+        <w:t xml:space="preserve"> Роман Миколайович</w:t>
+      </w:r>
+    </w:p>
+    <w:bookmarkEnd w:id="0"/>
+    <w:p>
+      <w:pPr>
         <w:rPr>
           <w:rFonts w:ascii="Times New Roman" w:eastAsia="Times New Roman" w:hAnsi="Times New Roman" w:cs="Times New Roman"/>
           <w:sz w:val="28"/>
           <w:szCs w:val="28"/>
         </w:rPr>
-        <w:t>-</w:t>
-      </w:r>
-      <w:r>
-        <w:rPr>
-          <w:rFonts w:ascii="Times New Roman" w:eastAsia="Times New Roman" w:hAnsi="Times New Roman" w:cs="Times New Roman"/>
-          <w:sz w:val="28"/>
-          <w:szCs w:val="28"/>
-        </w:rPr>
-        <w:t>12</w:t>
-      </w:r>
-    </w:p>
-    <w:p>
-      <w:pPr>
-        <w:spacing w:line="240" w:lineRule="auto"/>
-        <w:jc w:val="right"/>
-        <w:rPr>
-          <w:rFonts w:ascii="Times New Roman" w:eastAsia="Times New Roman" w:hAnsi="Times New Roman" w:cs="Times New Roman"/>
-          <w:sz w:val="28"/>
-          <w:szCs w:val="28"/>
-        </w:rPr>
-      </w:pPr>
-      <w:r>
-        <w:rPr>
-          <w:rFonts w:ascii="Times New Roman" w:eastAsia="Times New Roman" w:hAnsi="Times New Roman" w:cs="Times New Roman"/>
-          <w:sz w:val="28"/>
-          <w:szCs w:val="28"/>
-        </w:rPr>
-        <w:t>Капустяк Роман</w:t>
-      </w:r>
-    </w:p>
-    <w:p>
-      <w:pPr>
-        <w:rPr>
-          <w:rFonts w:ascii="Times New Roman" w:eastAsia="Times New Roman" w:hAnsi="Times New Roman" w:cs="Times New Roman"/>
-          <w:sz w:val="28"/>
-          <w:szCs w:val="28"/>
-        </w:rPr>
-      </w:pPr>
-      <w:r>
+      </w:pPr>
+      <w:r>
+        <w:rPr>
+          <w:rFonts w:ascii="Times New Roman" w:eastAsia="Times New Roman" w:hAnsi="Times New Roman" w:cs="Times New Roman"/>
+          <w:sz w:val="24"/>
+          <w:szCs w:val="24"/>
+        </w:rPr>
         <w:br w:type="page"/>
       </w:r>
     </w:p>
@@ -434,32 +694,144 @@
           <w:sz w:val="24"/>
           <w:szCs w:val="24"/>
         </w:rPr>
-        <w:t>та ознайомлення із засобами: Package Managers OS, Console Commands  в Linux, Visual Studio Code,</w:t>
-      </w:r>
-      <w:r>
-        <w:rPr>
-          <w:rFonts w:ascii="Times New Roman" w:eastAsia="Times New Roman" w:hAnsi="Times New Roman" w:cs="Times New Roman"/>
-          <w:sz w:val="24"/>
-          <w:szCs w:val="24"/>
-        </w:rPr>
-        <w:t xml:space="preserve"> дебагером, </w:t>
-      </w:r>
-      <w:r>
-        <w:rPr>
-          <w:rFonts w:ascii="Times New Roman" w:eastAsia="Times New Roman" w:hAnsi="Times New Roman" w:cs="Times New Roman"/>
-          <w:sz w:val="24"/>
-          <w:szCs w:val="24"/>
-        </w:rPr>
-        <w:t>Algotester,</w:t>
-      </w:r>
-      <w:r>
-        <w:rPr>
-          <w:rFonts w:ascii="Times New Roman" w:eastAsia="Times New Roman" w:hAnsi="Times New Roman" w:cs="Times New Roman"/>
-          <w:sz w:val="24"/>
-          <w:szCs w:val="24"/>
-        </w:rPr>
-        <w:t xml:space="preserve"> Git та команди, GitHub</w:t>
-      </w:r>
+        <w:t xml:space="preserve">та ознайомлення із засобами: </w:t>
+      </w:r>
+      <w:proofErr w:type="spellStart"/>
+      <w:r>
+        <w:rPr>
+          <w:rFonts w:ascii="Times New Roman" w:eastAsia="Times New Roman" w:hAnsi="Times New Roman" w:cs="Times New Roman"/>
+          <w:sz w:val="24"/>
+          <w:szCs w:val="24"/>
+        </w:rPr>
+        <w:t>Package</w:t>
+      </w:r>
+      <w:proofErr w:type="spellEnd"/>
+      <w:r>
+        <w:rPr>
+          <w:rFonts w:ascii="Times New Roman" w:eastAsia="Times New Roman" w:hAnsi="Times New Roman" w:cs="Times New Roman"/>
+          <w:sz w:val="24"/>
+          <w:szCs w:val="24"/>
+        </w:rPr>
+        <w:t xml:space="preserve"> </w:t>
+      </w:r>
+      <w:proofErr w:type="spellStart"/>
+      <w:r>
+        <w:rPr>
+          <w:rFonts w:ascii="Times New Roman" w:eastAsia="Times New Roman" w:hAnsi="Times New Roman" w:cs="Times New Roman"/>
+          <w:sz w:val="24"/>
+          <w:szCs w:val="24"/>
+        </w:rPr>
+        <w:t>Managers</w:t>
+      </w:r>
+      <w:proofErr w:type="spellEnd"/>
+      <w:r>
+        <w:rPr>
+          <w:rFonts w:ascii="Times New Roman" w:eastAsia="Times New Roman" w:hAnsi="Times New Roman" w:cs="Times New Roman"/>
+          <w:sz w:val="24"/>
+          <w:szCs w:val="24"/>
+        </w:rPr>
+        <w:t xml:space="preserve"> OS, </w:t>
+      </w:r>
+      <w:proofErr w:type="spellStart"/>
+      <w:r>
+        <w:rPr>
+          <w:rFonts w:ascii="Times New Roman" w:eastAsia="Times New Roman" w:hAnsi="Times New Roman" w:cs="Times New Roman"/>
+          <w:sz w:val="24"/>
+          <w:szCs w:val="24"/>
+        </w:rPr>
+        <w:t>Console</w:t>
+      </w:r>
+      <w:proofErr w:type="spellEnd"/>
+      <w:r>
+        <w:rPr>
+          <w:rFonts w:ascii="Times New Roman" w:eastAsia="Times New Roman" w:hAnsi="Times New Roman" w:cs="Times New Roman"/>
+          <w:sz w:val="24"/>
+          <w:szCs w:val="24"/>
+        </w:rPr>
+        <w:t xml:space="preserve"> </w:t>
+      </w:r>
+      <w:proofErr w:type="spellStart"/>
+      <w:r>
+        <w:rPr>
+          <w:rFonts w:ascii="Times New Roman" w:eastAsia="Times New Roman" w:hAnsi="Times New Roman" w:cs="Times New Roman"/>
+          <w:sz w:val="24"/>
+          <w:szCs w:val="24"/>
+        </w:rPr>
+        <w:t>Commands</w:t>
+      </w:r>
+      <w:proofErr w:type="spellEnd"/>
+      <w:r>
+        <w:rPr>
+          <w:rFonts w:ascii="Times New Roman" w:eastAsia="Times New Roman" w:hAnsi="Times New Roman" w:cs="Times New Roman"/>
+          <w:sz w:val="24"/>
+          <w:szCs w:val="24"/>
+        </w:rPr>
+        <w:t xml:space="preserve">  в </w:t>
+      </w:r>
+      <w:proofErr w:type="spellStart"/>
+      <w:r>
+        <w:rPr>
+          <w:rFonts w:ascii="Times New Roman" w:eastAsia="Times New Roman" w:hAnsi="Times New Roman" w:cs="Times New Roman"/>
+          <w:sz w:val="24"/>
+          <w:szCs w:val="24"/>
+        </w:rPr>
+        <w:t>Linux</w:t>
+      </w:r>
+      <w:proofErr w:type="spellEnd"/>
+      <w:r>
+        <w:rPr>
+          <w:rFonts w:ascii="Times New Roman" w:eastAsia="Times New Roman" w:hAnsi="Times New Roman" w:cs="Times New Roman"/>
+          <w:sz w:val="24"/>
+          <w:szCs w:val="24"/>
+        </w:rPr>
+        <w:t xml:space="preserve">, </w:t>
+      </w:r>
+      <w:proofErr w:type="spellStart"/>
+      <w:r>
+        <w:rPr>
+          <w:rFonts w:ascii="Times New Roman" w:eastAsia="Times New Roman" w:hAnsi="Times New Roman" w:cs="Times New Roman"/>
+          <w:sz w:val="24"/>
+          <w:szCs w:val="24"/>
+        </w:rPr>
+        <w:t>Visual</w:t>
+      </w:r>
+      <w:proofErr w:type="spellEnd"/>
+      <w:r>
+        <w:rPr>
+          <w:rFonts w:ascii="Times New Roman" w:eastAsia="Times New Roman" w:hAnsi="Times New Roman" w:cs="Times New Roman"/>
+          <w:sz w:val="24"/>
+          <w:szCs w:val="24"/>
+        </w:rPr>
+        <w:t xml:space="preserve"> </w:t>
+      </w:r>
+      <w:proofErr w:type="spellStart"/>
+      <w:r>
+        <w:rPr>
+          <w:rFonts w:ascii="Times New Roman" w:eastAsia="Times New Roman" w:hAnsi="Times New Roman" w:cs="Times New Roman"/>
+          <w:sz w:val="24"/>
+          <w:szCs w:val="24"/>
+        </w:rPr>
+        <w:t>Studio</w:t>
+      </w:r>
+      <w:proofErr w:type="spellEnd"/>
+      <w:r>
+        <w:rPr>
+          <w:rFonts w:ascii="Times New Roman" w:eastAsia="Times New Roman" w:hAnsi="Times New Roman" w:cs="Times New Roman"/>
+          <w:sz w:val="24"/>
+          <w:szCs w:val="24"/>
+        </w:rPr>
+        <w:t xml:space="preserve"> </w:t>
+      </w:r>
+      <w:proofErr w:type="spellStart"/>
+      <w:r>
+        <w:rPr>
+          <w:rFonts w:ascii="Times New Roman" w:eastAsia="Times New Roman" w:hAnsi="Times New Roman" w:cs="Times New Roman"/>
+          <w:sz w:val="24"/>
+          <w:szCs w:val="24"/>
+        </w:rPr>
+        <w:t>Code</w:t>
+      </w:r>
+      <w:proofErr w:type="spellEnd"/>
       <w:r>
         <w:rPr>
           <w:rFonts w:ascii="Times New Roman" w:eastAsia="Times New Roman" w:hAnsi="Times New Roman" w:cs="Times New Roman"/>
@@ -474,7 +846,131 @@
           <w:sz w:val="24"/>
           <w:szCs w:val="24"/>
         </w:rPr>
-        <w:t xml:space="preserve"> Trello, FlowCharts та Draw.io.</w:t>
+        <w:t xml:space="preserve"> </w:t>
+      </w:r>
+      <w:proofErr w:type="spellStart"/>
+      <w:r>
+        <w:rPr>
+          <w:rFonts w:ascii="Times New Roman" w:eastAsia="Times New Roman" w:hAnsi="Times New Roman" w:cs="Times New Roman"/>
+          <w:sz w:val="24"/>
+          <w:szCs w:val="24"/>
+        </w:rPr>
+        <w:t>дебагером</w:t>
+      </w:r>
+      <w:proofErr w:type="spellEnd"/>
+      <w:r>
+        <w:rPr>
+          <w:rFonts w:ascii="Times New Roman" w:eastAsia="Times New Roman" w:hAnsi="Times New Roman" w:cs="Times New Roman"/>
+          <w:sz w:val="24"/>
+          <w:szCs w:val="24"/>
+        </w:rPr>
+        <w:t xml:space="preserve">, </w:t>
+      </w:r>
+      <w:proofErr w:type="spellStart"/>
+      <w:r>
+        <w:rPr>
+          <w:rFonts w:ascii="Times New Roman" w:eastAsia="Times New Roman" w:hAnsi="Times New Roman" w:cs="Times New Roman"/>
+          <w:sz w:val="24"/>
+          <w:szCs w:val="24"/>
+        </w:rPr>
+        <w:t>Algotester</w:t>
+      </w:r>
+      <w:proofErr w:type="spellEnd"/>
+      <w:r>
+        <w:rPr>
+          <w:rFonts w:ascii="Times New Roman" w:eastAsia="Times New Roman" w:hAnsi="Times New Roman" w:cs="Times New Roman"/>
+          <w:sz w:val="24"/>
+          <w:szCs w:val="24"/>
+        </w:rPr>
+        <w:t>,</w:t>
+      </w:r>
+      <w:r>
+        <w:rPr>
+          <w:rFonts w:ascii="Times New Roman" w:eastAsia="Times New Roman" w:hAnsi="Times New Roman" w:cs="Times New Roman"/>
+          <w:sz w:val="24"/>
+          <w:szCs w:val="24"/>
+        </w:rPr>
+        <w:t xml:space="preserve"> </w:t>
+      </w:r>
+      <w:proofErr w:type="spellStart"/>
+      <w:r>
+        <w:rPr>
+          <w:rFonts w:ascii="Times New Roman" w:eastAsia="Times New Roman" w:hAnsi="Times New Roman" w:cs="Times New Roman"/>
+          <w:sz w:val="24"/>
+          <w:szCs w:val="24"/>
+        </w:rPr>
+        <w:t>Git</w:t>
+      </w:r>
+      <w:proofErr w:type="spellEnd"/>
+      <w:r>
+        <w:rPr>
+          <w:rFonts w:ascii="Times New Roman" w:eastAsia="Times New Roman" w:hAnsi="Times New Roman" w:cs="Times New Roman"/>
+          <w:sz w:val="24"/>
+          <w:szCs w:val="24"/>
+        </w:rPr>
+        <w:t xml:space="preserve"> та команди, </w:t>
+      </w:r>
+      <w:proofErr w:type="spellStart"/>
+      <w:r>
+        <w:rPr>
+          <w:rFonts w:ascii="Times New Roman" w:eastAsia="Times New Roman" w:hAnsi="Times New Roman" w:cs="Times New Roman"/>
+          <w:sz w:val="24"/>
+          <w:szCs w:val="24"/>
+        </w:rPr>
+        <w:t>GitHub</w:t>
+      </w:r>
+      <w:proofErr w:type="spellEnd"/>
+      <w:r>
+        <w:rPr>
+          <w:rFonts w:ascii="Times New Roman" w:eastAsia="Times New Roman" w:hAnsi="Times New Roman" w:cs="Times New Roman"/>
+          <w:sz w:val="24"/>
+          <w:szCs w:val="24"/>
+        </w:rPr>
+        <w:t>,</w:t>
+      </w:r>
+      <w:r>
+        <w:rPr>
+          <w:rFonts w:ascii="Times New Roman" w:eastAsia="Times New Roman" w:hAnsi="Times New Roman" w:cs="Times New Roman"/>
+          <w:sz w:val="24"/>
+          <w:szCs w:val="24"/>
+        </w:rPr>
+        <w:t xml:space="preserve"> </w:t>
+      </w:r>
+      <w:proofErr w:type="spellStart"/>
+      <w:r>
+        <w:rPr>
+          <w:rFonts w:ascii="Times New Roman" w:eastAsia="Times New Roman" w:hAnsi="Times New Roman" w:cs="Times New Roman"/>
+          <w:sz w:val="24"/>
+          <w:szCs w:val="24"/>
+        </w:rPr>
+        <w:t>Trello</w:t>
+      </w:r>
+      <w:proofErr w:type="spellEnd"/>
+      <w:r>
+        <w:rPr>
+          <w:rFonts w:ascii="Times New Roman" w:eastAsia="Times New Roman" w:hAnsi="Times New Roman" w:cs="Times New Roman"/>
+          <w:sz w:val="24"/>
+          <w:szCs w:val="24"/>
+        </w:rPr>
+        <w:t xml:space="preserve">, </w:t>
+      </w:r>
+      <w:proofErr w:type="spellStart"/>
+      <w:r>
+        <w:rPr>
+          <w:rFonts w:ascii="Times New Roman" w:eastAsia="Times New Roman" w:hAnsi="Times New Roman" w:cs="Times New Roman"/>
+          <w:sz w:val="24"/>
+          <w:szCs w:val="24"/>
+        </w:rPr>
+        <w:t>FlowCharts</w:t>
+      </w:r>
+      <w:proofErr w:type="spellEnd"/>
+      <w:r>
+        <w:rPr>
+          <w:rFonts w:ascii="Times New Roman" w:eastAsia="Times New Roman" w:hAnsi="Times New Roman" w:cs="Times New Roman"/>
+          <w:sz w:val="24"/>
+          <w:szCs w:val="24"/>
+        </w:rPr>
+        <w:t xml:space="preserve"> та Draw.io.</w:t>
       </w:r>
     </w:p>
     <w:p>
@@ -605,11 +1101,33 @@
         </w:rPr>
         <w:t xml:space="preserve">Тема №1: </w:t>
       </w:r>
-      <w:r>
-        <w:rPr>
-          <w:color w:val="000000"/>
-        </w:rPr>
-        <w:t>Package Managers OS та команд</w:t>
+      <w:proofErr w:type="spellStart"/>
+      <w:r>
+        <w:rPr>
+          <w:color w:val="000000"/>
+        </w:rPr>
+        <w:t>Package</w:t>
+      </w:r>
+      <w:proofErr w:type="spellEnd"/>
+      <w:r>
+        <w:rPr>
+          <w:color w:val="000000"/>
+        </w:rPr>
+        <w:t xml:space="preserve"> </w:t>
+      </w:r>
+      <w:proofErr w:type="spellStart"/>
+      <w:r>
+        <w:rPr>
+          <w:color w:val="000000"/>
+        </w:rPr>
+        <w:t>Managers</w:t>
+      </w:r>
+      <w:proofErr w:type="spellEnd"/>
+      <w:r>
+        <w:rPr>
+          <w:color w:val="000000"/>
+        </w:rPr>
+        <w:t xml:space="preserve"> OS та команд</w:t>
       </w:r>
       <w:r>
         <w:rPr>
@@ -654,14 +1172,65 @@
         </w:rPr>
         <w:t xml:space="preserve">Тема №2: </w:t>
       </w:r>
-      <w:r>
-        <w:rPr>
-          <w:rFonts w:ascii="Times New Roman" w:eastAsia="Times New Roman" w:hAnsi="Times New Roman" w:cs="Times New Roman"/>
-          <w:color w:val="000000"/>
-          <w:sz w:val="24"/>
-          <w:szCs w:val="24"/>
-        </w:rPr>
-        <w:t>Console Commands  в Linux подібному терміналі</w:t>
+      <w:proofErr w:type="spellStart"/>
+      <w:r>
+        <w:rPr>
+          <w:rFonts w:ascii="Times New Roman" w:eastAsia="Times New Roman" w:hAnsi="Times New Roman" w:cs="Times New Roman"/>
+          <w:color w:val="000000"/>
+          <w:sz w:val="24"/>
+          <w:szCs w:val="24"/>
+        </w:rPr>
+        <w:t>Console</w:t>
+      </w:r>
+      <w:proofErr w:type="spellEnd"/>
+      <w:r>
+        <w:rPr>
+          <w:rFonts w:ascii="Times New Roman" w:eastAsia="Times New Roman" w:hAnsi="Times New Roman" w:cs="Times New Roman"/>
+          <w:color w:val="000000"/>
+          <w:sz w:val="24"/>
+          <w:szCs w:val="24"/>
+        </w:rPr>
+        <w:t xml:space="preserve"> </w:t>
+      </w:r>
+      <w:proofErr w:type="spellStart"/>
+      <w:r>
+        <w:rPr>
+          <w:rFonts w:ascii="Times New Roman" w:eastAsia="Times New Roman" w:hAnsi="Times New Roman" w:cs="Times New Roman"/>
+          <w:color w:val="000000"/>
+          <w:sz w:val="24"/>
+          <w:szCs w:val="24"/>
+        </w:rPr>
+        <w:t>Commands</w:t>
+      </w:r>
+      <w:proofErr w:type="spellEnd"/>
+      <w:r>
+        <w:rPr>
+          <w:rFonts w:ascii="Times New Roman" w:eastAsia="Times New Roman" w:hAnsi="Times New Roman" w:cs="Times New Roman"/>
+          <w:color w:val="000000"/>
+          <w:sz w:val="24"/>
+          <w:szCs w:val="24"/>
+        </w:rPr>
+        <w:t xml:space="preserve">  в </w:t>
+      </w:r>
+      <w:proofErr w:type="spellStart"/>
+      <w:r>
+        <w:rPr>
+          <w:rFonts w:ascii="Times New Roman" w:eastAsia="Times New Roman" w:hAnsi="Times New Roman" w:cs="Times New Roman"/>
+          <w:color w:val="000000"/>
+          <w:sz w:val="24"/>
+          <w:szCs w:val="24"/>
+        </w:rPr>
+        <w:t>Linux</w:t>
+      </w:r>
+      <w:proofErr w:type="spellEnd"/>
+      <w:r>
+        <w:rPr>
+          <w:rFonts w:ascii="Times New Roman" w:eastAsia="Times New Roman" w:hAnsi="Times New Roman" w:cs="Times New Roman"/>
+          <w:color w:val="000000"/>
+          <w:sz w:val="24"/>
+          <w:szCs w:val="24"/>
+        </w:rPr>
+        <w:t xml:space="preserve"> подібному терміналі</w:t>
       </w:r>
       <w:r>
         <w:rPr>
@@ -710,8 +1279,59 @@
           <w:sz w:val="24"/>
           <w:szCs w:val="24"/>
         </w:rPr>
-        <w:t xml:space="preserve"> Конфігурація Visual Studio Code</w:t>
-      </w:r>
+        <w:t xml:space="preserve"> Конфігурація </w:t>
+      </w:r>
+      <w:proofErr w:type="spellStart"/>
+      <w:r>
+        <w:rPr>
+          <w:rFonts w:ascii="Times New Roman" w:eastAsia="Times New Roman" w:hAnsi="Times New Roman" w:cs="Times New Roman"/>
+          <w:color w:val="000000"/>
+          <w:sz w:val="24"/>
+          <w:szCs w:val="24"/>
+        </w:rPr>
+        <w:t>Visual</w:t>
+      </w:r>
+      <w:proofErr w:type="spellEnd"/>
+      <w:r>
+        <w:rPr>
+          <w:rFonts w:ascii="Times New Roman" w:eastAsia="Times New Roman" w:hAnsi="Times New Roman" w:cs="Times New Roman"/>
+          <w:color w:val="000000"/>
+          <w:sz w:val="24"/>
+          <w:szCs w:val="24"/>
+        </w:rPr>
+        <w:t xml:space="preserve"> </w:t>
+      </w:r>
+      <w:proofErr w:type="spellStart"/>
+      <w:r>
+        <w:rPr>
+          <w:rFonts w:ascii="Times New Roman" w:eastAsia="Times New Roman" w:hAnsi="Times New Roman" w:cs="Times New Roman"/>
+          <w:color w:val="000000"/>
+          <w:sz w:val="24"/>
+          <w:szCs w:val="24"/>
+        </w:rPr>
+        <w:t>Studio</w:t>
+      </w:r>
+      <w:proofErr w:type="spellEnd"/>
+      <w:r>
+        <w:rPr>
+          <w:rFonts w:ascii="Times New Roman" w:eastAsia="Times New Roman" w:hAnsi="Times New Roman" w:cs="Times New Roman"/>
+          <w:color w:val="000000"/>
+          <w:sz w:val="24"/>
+          <w:szCs w:val="24"/>
+        </w:rPr>
+        <w:t xml:space="preserve"> </w:t>
+      </w:r>
+      <w:proofErr w:type="spellStart"/>
+      <w:r>
+        <w:rPr>
+          <w:rFonts w:ascii="Times New Roman" w:eastAsia="Times New Roman" w:hAnsi="Times New Roman" w:cs="Times New Roman"/>
+          <w:color w:val="000000"/>
+          <w:sz w:val="24"/>
+          <w:szCs w:val="24"/>
+        </w:rPr>
+        <w:t>Code</w:t>
+      </w:r>
+      <w:proofErr w:type="spellEnd"/>
       <w:r>
         <w:rPr>
           <w:rFonts w:ascii="Times New Roman" w:eastAsia="Times New Roman" w:hAnsi="Times New Roman" w:cs="Times New Roman"/>
@@ -770,23 +1390,54 @@
         </w:rPr>
         <w:t xml:space="preserve">: </w:t>
       </w:r>
-      <w:r>
-        <w:rPr>
-          <w:rFonts w:ascii="Times New Roman" w:eastAsia="Times New Roman" w:hAnsi="Times New Roman" w:cs="Times New Roman"/>
-          <w:color w:val="000000"/>
-          <w:sz w:val="24"/>
-          <w:szCs w:val="24"/>
-        </w:rPr>
-        <w:t>Git та команди</w:t>
-      </w:r>
-      <w:r>
-        <w:rPr>
-          <w:rFonts w:ascii="Times New Roman" w:eastAsia="Times New Roman" w:hAnsi="Times New Roman" w:cs="Times New Roman"/>
-          <w:color w:val="000000"/>
-          <w:sz w:val="24"/>
-          <w:szCs w:val="24"/>
-        </w:rPr>
-        <w:t>, GitHub.</w:t>
+      <w:proofErr w:type="spellStart"/>
+      <w:r>
+        <w:rPr>
+          <w:rFonts w:ascii="Times New Roman" w:eastAsia="Times New Roman" w:hAnsi="Times New Roman" w:cs="Times New Roman"/>
+          <w:color w:val="000000"/>
+          <w:sz w:val="24"/>
+          <w:szCs w:val="24"/>
+        </w:rPr>
+        <w:t>Git</w:t>
+      </w:r>
+      <w:proofErr w:type="spellEnd"/>
+      <w:r>
+        <w:rPr>
+          <w:rFonts w:ascii="Times New Roman" w:eastAsia="Times New Roman" w:hAnsi="Times New Roman" w:cs="Times New Roman"/>
+          <w:color w:val="000000"/>
+          <w:sz w:val="24"/>
+          <w:szCs w:val="24"/>
+        </w:rPr>
+        <w:t xml:space="preserve"> та команди</w:t>
+      </w:r>
+      <w:r>
+        <w:rPr>
+          <w:rFonts w:ascii="Times New Roman" w:eastAsia="Times New Roman" w:hAnsi="Times New Roman" w:cs="Times New Roman"/>
+          <w:color w:val="000000"/>
+          <w:sz w:val="24"/>
+          <w:szCs w:val="24"/>
+        </w:rPr>
+        <w:t xml:space="preserve">, </w:t>
+      </w:r>
+      <w:proofErr w:type="spellStart"/>
+      <w:r>
+        <w:rPr>
+          <w:rFonts w:ascii="Times New Roman" w:eastAsia="Times New Roman" w:hAnsi="Times New Roman" w:cs="Times New Roman"/>
+          <w:color w:val="000000"/>
+          <w:sz w:val="24"/>
+          <w:szCs w:val="24"/>
+        </w:rPr>
+        <w:t>GitHub</w:t>
+      </w:r>
+      <w:proofErr w:type="spellEnd"/>
+      <w:r>
+        <w:rPr>
+          <w:rFonts w:ascii="Times New Roman" w:eastAsia="Times New Roman" w:hAnsi="Times New Roman" w:cs="Times New Roman"/>
+          <w:color w:val="000000"/>
+          <w:sz w:val="24"/>
+          <w:szCs w:val="24"/>
+        </w:rPr>
+        <w:t>.</w:t>
       </w:r>
     </w:p>
     <w:p>
@@ -837,14 +1488,25 @@
         </w:rPr>
         <w:t xml:space="preserve">: </w:t>
       </w:r>
-      <w:r>
-        <w:rPr>
-          <w:rFonts w:ascii="Times New Roman" w:eastAsia="Times New Roman" w:hAnsi="Times New Roman" w:cs="Times New Roman"/>
-          <w:color w:val="000000"/>
-          <w:sz w:val="24"/>
-          <w:szCs w:val="24"/>
-        </w:rPr>
-        <w:t>Trello.</w:t>
+      <w:proofErr w:type="spellStart"/>
+      <w:r>
+        <w:rPr>
+          <w:rFonts w:ascii="Times New Roman" w:eastAsia="Times New Roman" w:hAnsi="Times New Roman" w:cs="Times New Roman"/>
+          <w:color w:val="000000"/>
+          <w:sz w:val="24"/>
+          <w:szCs w:val="24"/>
+        </w:rPr>
+        <w:t>Trello</w:t>
+      </w:r>
+      <w:proofErr w:type="spellEnd"/>
+      <w:r>
+        <w:rPr>
+          <w:rFonts w:ascii="Times New Roman" w:eastAsia="Times New Roman" w:hAnsi="Times New Roman" w:cs="Times New Roman"/>
+          <w:color w:val="000000"/>
+          <w:sz w:val="24"/>
+          <w:szCs w:val="24"/>
+        </w:rPr>
+        <w:t>.</w:t>
       </w:r>
     </w:p>
     <w:p>
@@ -895,14 +1557,25 @@
         </w:rPr>
         <w:t xml:space="preserve">: </w:t>
       </w:r>
-      <w:r>
-        <w:rPr>
-          <w:rFonts w:ascii="Times New Roman" w:eastAsia="Times New Roman" w:hAnsi="Times New Roman" w:cs="Times New Roman"/>
-          <w:color w:val="000000"/>
-          <w:sz w:val="24"/>
-          <w:szCs w:val="24"/>
-        </w:rPr>
-        <w:t>FlowCharts та Draw.io</w:t>
+      <w:proofErr w:type="spellStart"/>
+      <w:r>
+        <w:rPr>
+          <w:rFonts w:ascii="Times New Roman" w:eastAsia="Times New Roman" w:hAnsi="Times New Roman" w:cs="Times New Roman"/>
+          <w:color w:val="000000"/>
+          <w:sz w:val="24"/>
+          <w:szCs w:val="24"/>
+        </w:rPr>
+        <w:t>FlowCharts</w:t>
+      </w:r>
+      <w:proofErr w:type="spellEnd"/>
+      <w:r>
+        <w:rPr>
+          <w:rFonts w:ascii="Times New Roman" w:eastAsia="Times New Roman" w:hAnsi="Times New Roman" w:cs="Times New Roman"/>
+          <w:color w:val="000000"/>
+          <w:sz w:val="24"/>
+          <w:szCs w:val="24"/>
+        </w:rPr>
+        <w:t xml:space="preserve"> та Draw.io</w:t>
       </w:r>
       <w:r>
         <w:rPr>
@@ -942,8 +1615,19 @@
           <w:sz w:val="24"/>
           <w:szCs w:val="24"/>
         </w:rPr>
-        <w:t>Тема №7: Зареєструватись та ознайомитись з Algotester</w:t>
-      </w:r>
+        <w:t xml:space="preserve">Тема №7: Зареєструватись та ознайомитись з </w:t>
+      </w:r>
+      <w:proofErr w:type="spellStart"/>
+      <w:r>
+        <w:rPr>
+          <w:rFonts w:ascii="Times New Roman" w:eastAsia="Times New Roman" w:hAnsi="Times New Roman" w:cs="Times New Roman"/>
+          <w:color w:val="000000"/>
+          <w:sz w:val="24"/>
+          <w:szCs w:val="24"/>
+        </w:rPr>
+        <w:t>Algotester</w:t>
+      </w:r>
+      <w:proofErr w:type="spellEnd"/>
     </w:p>
     <w:p>
       <w:pPr>
@@ -995,13 +1679,41 @@
         </w:rPr>
         <w:t xml:space="preserve">Тема №1: </w:t>
       </w:r>
-      <w:r>
-        <w:rPr>
-          <w:rFonts w:ascii="Times New Roman" w:eastAsia="Times New Roman" w:hAnsi="Times New Roman" w:cs="Times New Roman"/>
-          <w:sz w:val="24"/>
-          <w:szCs w:val="24"/>
-        </w:rPr>
-        <w:t>Package Managers OS та команди.</w:t>
+      <w:proofErr w:type="spellStart"/>
+      <w:r>
+        <w:rPr>
+          <w:rFonts w:ascii="Times New Roman" w:eastAsia="Times New Roman" w:hAnsi="Times New Roman" w:cs="Times New Roman"/>
+          <w:sz w:val="24"/>
+          <w:szCs w:val="24"/>
+        </w:rPr>
+        <w:t>Package</w:t>
+      </w:r>
+      <w:proofErr w:type="spellEnd"/>
+      <w:r>
+        <w:rPr>
+          <w:rFonts w:ascii="Times New Roman" w:eastAsia="Times New Roman" w:hAnsi="Times New Roman" w:cs="Times New Roman"/>
+          <w:sz w:val="24"/>
+          <w:szCs w:val="24"/>
+        </w:rPr>
+        <w:t xml:space="preserve"> </w:t>
+      </w:r>
+      <w:proofErr w:type="spellStart"/>
+      <w:r>
+        <w:rPr>
+          <w:rFonts w:ascii="Times New Roman" w:eastAsia="Times New Roman" w:hAnsi="Times New Roman" w:cs="Times New Roman"/>
+          <w:sz w:val="24"/>
+          <w:szCs w:val="24"/>
+        </w:rPr>
+        <w:t>Managers</w:t>
+      </w:r>
+      <w:proofErr w:type="spellEnd"/>
+      <w:r>
+        <w:rPr>
+          <w:rFonts w:ascii="Times New Roman" w:eastAsia="Times New Roman" w:hAnsi="Times New Roman" w:cs="Times New Roman"/>
+          <w:sz w:val="24"/>
+          <w:szCs w:val="24"/>
+        </w:rPr>
+        <w:t xml:space="preserve"> OS та команди.</w:t>
       </w:r>
     </w:p>
     <w:p>
@@ -1188,7 +1900,43 @@
           <w:sz w:val="24"/>
           <w:szCs w:val="24"/>
         </w:rPr>
-        <w:t xml:space="preserve"> з Package Managers OS та командами</w:t>
+        <w:t xml:space="preserve"> з </w:t>
+      </w:r>
+      <w:proofErr w:type="spellStart"/>
+      <w:r>
+        <w:rPr>
+          <w:rFonts w:ascii="Times New Roman" w:eastAsia="Times New Roman" w:hAnsi="Times New Roman" w:cs="Times New Roman"/>
+          <w:sz w:val="24"/>
+          <w:szCs w:val="24"/>
+        </w:rPr>
+        <w:t>Package</w:t>
+      </w:r>
+      <w:proofErr w:type="spellEnd"/>
+      <w:r>
+        <w:rPr>
+          <w:rFonts w:ascii="Times New Roman" w:eastAsia="Times New Roman" w:hAnsi="Times New Roman" w:cs="Times New Roman"/>
+          <w:sz w:val="24"/>
+          <w:szCs w:val="24"/>
+        </w:rPr>
+        <w:t xml:space="preserve"> </w:t>
+      </w:r>
+      <w:proofErr w:type="spellStart"/>
+      <w:r>
+        <w:rPr>
+          <w:rFonts w:ascii="Times New Roman" w:eastAsia="Times New Roman" w:hAnsi="Times New Roman" w:cs="Times New Roman"/>
+          <w:sz w:val="24"/>
+          <w:szCs w:val="24"/>
+        </w:rPr>
+        <w:t>Managers</w:t>
+      </w:r>
+      <w:proofErr w:type="spellEnd"/>
+      <w:r>
+        <w:rPr>
+          <w:rFonts w:ascii="Times New Roman" w:eastAsia="Times New Roman" w:hAnsi="Times New Roman" w:cs="Times New Roman"/>
+          <w:sz w:val="24"/>
+          <w:szCs w:val="24"/>
+        </w:rPr>
+        <w:t xml:space="preserve"> OS та командами</w:t>
       </w:r>
       <w:r>
         <w:rPr>
@@ -1220,13 +1968,23 @@
         </w:rPr>
         <w:t xml:space="preserve">На прикладі </w:t>
       </w:r>
-      <w:r>
-        <w:rPr>
-          <w:rFonts w:ascii="Times New Roman" w:eastAsia="Times New Roman" w:hAnsi="Times New Roman" w:cs="Times New Roman"/>
-          <w:sz w:val="24"/>
-          <w:szCs w:val="24"/>
-        </w:rPr>
-        <w:t xml:space="preserve">MinGW </w:t>
+      <w:proofErr w:type="spellStart"/>
+      <w:r>
+        <w:rPr>
+          <w:rFonts w:ascii="Times New Roman" w:eastAsia="Times New Roman" w:hAnsi="Times New Roman" w:cs="Times New Roman"/>
+          <w:sz w:val="24"/>
+          <w:szCs w:val="24"/>
+        </w:rPr>
+        <w:t>MinGW</w:t>
+      </w:r>
+      <w:proofErr w:type="spellEnd"/>
+      <w:r>
+        <w:rPr>
+          <w:rFonts w:ascii="Times New Roman" w:eastAsia="Times New Roman" w:hAnsi="Times New Roman" w:cs="Times New Roman"/>
+          <w:sz w:val="24"/>
+          <w:szCs w:val="24"/>
+        </w:rPr>
+        <w:t xml:space="preserve"> </w:t>
       </w:r>
       <w:r>
         <w:rPr>
@@ -1410,14 +2168,65 @@
         </w:rPr>
         <w:t xml:space="preserve">Тема №2: </w:t>
       </w:r>
-      <w:r>
-        <w:rPr>
-          <w:rFonts w:ascii="Times New Roman" w:eastAsia="Times New Roman" w:hAnsi="Times New Roman" w:cs="Times New Roman"/>
-          <w:color w:val="000000"/>
-          <w:sz w:val="24"/>
-          <w:szCs w:val="24"/>
-        </w:rPr>
-        <w:t>Console Commands  в Linux подібному терміналі</w:t>
+      <w:proofErr w:type="spellStart"/>
+      <w:r>
+        <w:rPr>
+          <w:rFonts w:ascii="Times New Roman" w:eastAsia="Times New Roman" w:hAnsi="Times New Roman" w:cs="Times New Roman"/>
+          <w:color w:val="000000"/>
+          <w:sz w:val="24"/>
+          <w:szCs w:val="24"/>
+        </w:rPr>
+        <w:t>Console</w:t>
+      </w:r>
+      <w:proofErr w:type="spellEnd"/>
+      <w:r>
+        <w:rPr>
+          <w:rFonts w:ascii="Times New Roman" w:eastAsia="Times New Roman" w:hAnsi="Times New Roman" w:cs="Times New Roman"/>
+          <w:color w:val="000000"/>
+          <w:sz w:val="24"/>
+          <w:szCs w:val="24"/>
+        </w:rPr>
+        <w:t xml:space="preserve"> </w:t>
+      </w:r>
+      <w:proofErr w:type="spellStart"/>
+      <w:r>
+        <w:rPr>
+          <w:rFonts w:ascii="Times New Roman" w:eastAsia="Times New Roman" w:hAnsi="Times New Roman" w:cs="Times New Roman"/>
+          <w:color w:val="000000"/>
+          <w:sz w:val="24"/>
+          <w:szCs w:val="24"/>
+        </w:rPr>
+        <w:t>Commands</w:t>
+      </w:r>
+      <w:proofErr w:type="spellEnd"/>
+      <w:r>
+        <w:rPr>
+          <w:rFonts w:ascii="Times New Roman" w:eastAsia="Times New Roman" w:hAnsi="Times New Roman" w:cs="Times New Roman"/>
+          <w:color w:val="000000"/>
+          <w:sz w:val="24"/>
+          <w:szCs w:val="24"/>
+        </w:rPr>
+        <w:t xml:space="preserve">  в </w:t>
+      </w:r>
+      <w:proofErr w:type="spellStart"/>
+      <w:r>
+        <w:rPr>
+          <w:rFonts w:ascii="Times New Roman" w:eastAsia="Times New Roman" w:hAnsi="Times New Roman" w:cs="Times New Roman"/>
+          <w:color w:val="000000"/>
+          <w:sz w:val="24"/>
+          <w:szCs w:val="24"/>
+        </w:rPr>
+        <w:t>Linux</w:t>
+      </w:r>
+      <w:proofErr w:type="spellEnd"/>
+      <w:r>
+        <w:rPr>
+          <w:rFonts w:ascii="Times New Roman" w:eastAsia="Times New Roman" w:hAnsi="Times New Roman" w:cs="Times New Roman"/>
+          <w:color w:val="000000"/>
+          <w:sz w:val="24"/>
+          <w:szCs w:val="24"/>
+        </w:rPr>
+        <w:t xml:space="preserve"> подібному терміналі</w:t>
       </w:r>
       <w:r>
         <w:rPr>
@@ -1662,14 +2471,52 @@
         </w:rPr>
         <w:t xml:space="preserve">команд </w:t>
       </w:r>
-      <w:r>
-        <w:rPr>
-          <w:rFonts w:ascii="Times New Roman" w:eastAsia="Times New Roman" w:hAnsi="Times New Roman" w:cs="Times New Roman"/>
-          <w:sz w:val="24"/>
-          <w:szCs w:val="24"/>
-        </w:rPr>
-        <w:t>Linux Console Commands</w:t>
-      </w:r>
+      <w:proofErr w:type="spellStart"/>
+      <w:r>
+        <w:rPr>
+          <w:rFonts w:ascii="Times New Roman" w:eastAsia="Times New Roman" w:hAnsi="Times New Roman" w:cs="Times New Roman"/>
+          <w:sz w:val="24"/>
+          <w:szCs w:val="24"/>
+        </w:rPr>
+        <w:t>Linux</w:t>
+      </w:r>
+      <w:proofErr w:type="spellEnd"/>
+      <w:r>
+        <w:rPr>
+          <w:rFonts w:ascii="Times New Roman" w:eastAsia="Times New Roman" w:hAnsi="Times New Roman" w:cs="Times New Roman"/>
+          <w:sz w:val="24"/>
+          <w:szCs w:val="24"/>
+        </w:rPr>
+        <w:t xml:space="preserve"> </w:t>
+      </w:r>
+      <w:proofErr w:type="spellStart"/>
+      <w:r>
+        <w:rPr>
+          <w:rFonts w:ascii="Times New Roman" w:eastAsia="Times New Roman" w:hAnsi="Times New Roman" w:cs="Times New Roman"/>
+          <w:sz w:val="24"/>
+          <w:szCs w:val="24"/>
+        </w:rPr>
+        <w:t>Console</w:t>
+      </w:r>
+      <w:proofErr w:type="spellEnd"/>
+      <w:r>
+        <w:rPr>
+          <w:rFonts w:ascii="Times New Roman" w:eastAsia="Times New Roman" w:hAnsi="Times New Roman" w:cs="Times New Roman"/>
+          <w:sz w:val="24"/>
+          <w:szCs w:val="24"/>
+        </w:rPr>
+        <w:t xml:space="preserve"> </w:t>
+      </w:r>
+      <w:proofErr w:type="spellStart"/>
+      <w:r>
+        <w:rPr>
+          <w:rFonts w:ascii="Times New Roman" w:eastAsia="Times New Roman" w:hAnsi="Times New Roman" w:cs="Times New Roman"/>
+          <w:sz w:val="24"/>
+          <w:szCs w:val="24"/>
+        </w:rPr>
+        <w:t>Commands</w:t>
+      </w:r>
+      <w:proofErr w:type="spellEnd"/>
       <w:r>
         <w:rPr>
           <w:rFonts w:ascii="Times New Roman" w:eastAsia="Times New Roman" w:hAnsi="Times New Roman" w:cs="Times New Roman"/>
@@ -1872,8 +2719,59 @@
           <w:sz w:val="24"/>
           <w:szCs w:val="24"/>
         </w:rPr>
-        <w:t>Конфігурація Visual Studio Code</w:t>
-      </w:r>
+        <w:t xml:space="preserve">Конфігурація </w:t>
+      </w:r>
+      <w:proofErr w:type="spellStart"/>
+      <w:r>
+        <w:rPr>
+          <w:rFonts w:ascii="Times New Roman" w:eastAsia="Times New Roman" w:hAnsi="Times New Roman" w:cs="Times New Roman"/>
+          <w:color w:val="000000"/>
+          <w:sz w:val="24"/>
+          <w:szCs w:val="24"/>
+        </w:rPr>
+        <w:t>Visual</w:t>
+      </w:r>
+      <w:proofErr w:type="spellEnd"/>
+      <w:r>
+        <w:rPr>
+          <w:rFonts w:ascii="Times New Roman" w:eastAsia="Times New Roman" w:hAnsi="Times New Roman" w:cs="Times New Roman"/>
+          <w:color w:val="000000"/>
+          <w:sz w:val="24"/>
+          <w:szCs w:val="24"/>
+        </w:rPr>
+        <w:t xml:space="preserve"> </w:t>
+      </w:r>
+      <w:proofErr w:type="spellStart"/>
+      <w:r>
+        <w:rPr>
+          <w:rFonts w:ascii="Times New Roman" w:eastAsia="Times New Roman" w:hAnsi="Times New Roman" w:cs="Times New Roman"/>
+          <w:color w:val="000000"/>
+          <w:sz w:val="24"/>
+          <w:szCs w:val="24"/>
+        </w:rPr>
+        <w:t>Studio</w:t>
+      </w:r>
+      <w:proofErr w:type="spellEnd"/>
+      <w:r>
+        <w:rPr>
+          <w:rFonts w:ascii="Times New Roman" w:eastAsia="Times New Roman" w:hAnsi="Times New Roman" w:cs="Times New Roman"/>
+          <w:color w:val="000000"/>
+          <w:sz w:val="24"/>
+          <w:szCs w:val="24"/>
+        </w:rPr>
+        <w:t xml:space="preserve"> </w:t>
+      </w:r>
+      <w:proofErr w:type="spellStart"/>
+      <w:r>
+        <w:rPr>
+          <w:rFonts w:ascii="Times New Roman" w:eastAsia="Times New Roman" w:hAnsi="Times New Roman" w:cs="Times New Roman"/>
+          <w:color w:val="000000"/>
+          <w:sz w:val="24"/>
+          <w:szCs w:val="24"/>
+        </w:rPr>
+        <w:t>Code</w:t>
+      </w:r>
+      <w:proofErr w:type="spellEnd"/>
       <w:r>
         <w:rPr>
           <w:rFonts w:ascii="Times New Roman" w:eastAsia="Times New Roman" w:hAnsi="Times New Roman" w:cs="Times New Roman"/>
@@ -2184,7 +3082,27 @@
           <w:sz w:val="24"/>
           <w:szCs w:val="24"/>
         </w:rPr>
-        <w:t xml:space="preserve"> настройки і роботи з компілятором і дебагером.</w:t>
+        <w:t xml:space="preserve"> настройки і роботи з компілятором і </w:t>
+      </w:r>
+      <w:proofErr w:type="spellStart"/>
+      <w:r>
+        <w:rPr>
+          <w:rFonts w:ascii="Times New Roman" w:eastAsia="Times New Roman" w:hAnsi="Times New Roman" w:cs="Times New Roman"/>
+          <w:color w:val="000000"/>
+          <w:sz w:val="24"/>
+          <w:szCs w:val="24"/>
+        </w:rPr>
+        <w:t>дебагером</w:t>
+      </w:r>
+      <w:proofErr w:type="spellEnd"/>
+      <w:r>
+        <w:rPr>
+          <w:rFonts w:ascii="Times New Roman" w:eastAsia="Times New Roman" w:hAnsi="Times New Roman" w:cs="Times New Roman"/>
+          <w:color w:val="000000"/>
+          <w:sz w:val="24"/>
+          <w:szCs w:val="24"/>
+        </w:rPr>
+        <w:t>.</w:t>
       </w:r>
     </w:p>
     <w:p>
@@ -2380,8 +3298,39 @@
           <w:sz w:val="24"/>
           <w:szCs w:val="24"/>
         </w:rPr>
-        <w:t>4 Git та команди, GitHub</w:t>
-      </w:r>
+        <w:t xml:space="preserve">4 </w:t>
+      </w:r>
+      <w:proofErr w:type="spellStart"/>
+      <w:r>
+        <w:rPr>
+          <w:rFonts w:ascii="Times New Roman" w:eastAsia="Times New Roman" w:hAnsi="Times New Roman" w:cs="Times New Roman"/>
+          <w:color w:val="000000"/>
+          <w:sz w:val="24"/>
+          <w:szCs w:val="24"/>
+        </w:rPr>
+        <w:t>Git</w:t>
+      </w:r>
+      <w:proofErr w:type="spellEnd"/>
+      <w:r>
+        <w:rPr>
+          <w:rFonts w:ascii="Times New Roman" w:eastAsia="Times New Roman" w:hAnsi="Times New Roman" w:cs="Times New Roman"/>
+          <w:color w:val="000000"/>
+          <w:sz w:val="24"/>
+          <w:szCs w:val="24"/>
+        </w:rPr>
+        <w:t xml:space="preserve"> та команди, </w:t>
+      </w:r>
+      <w:proofErr w:type="spellStart"/>
+      <w:r>
+        <w:rPr>
+          <w:rFonts w:ascii="Times New Roman" w:eastAsia="Times New Roman" w:hAnsi="Times New Roman" w:cs="Times New Roman"/>
+          <w:color w:val="000000"/>
+          <w:sz w:val="24"/>
+          <w:szCs w:val="24"/>
+        </w:rPr>
+        <w:t>GitHub</w:t>
+      </w:r>
+      <w:proofErr w:type="spellEnd"/>
       <w:r>
         <w:rPr>
           <w:rFonts w:ascii="Times New Roman" w:eastAsia="Times New Roman" w:hAnsi="Times New Roman" w:cs="Times New Roman"/>
@@ -2733,7 +3682,27 @@
           <w:sz w:val="24"/>
           <w:szCs w:val="24"/>
         </w:rPr>
-        <w:t xml:space="preserve">та відповідно сконфігурував </w:t>
+        <w:t xml:space="preserve">та відповідно </w:t>
+      </w:r>
+      <w:proofErr w:type="spellStart"/>
+      <w:r>
+        <w:rPr>
+          <w:rFonts w:ascii="Times New Roman" w:eastAsia="Times New Roman" w:hAnsi="Times New Roman" w:cs="Times New Roman"/>
+          <w:color w:val="000000"/>
+          <w:sz w:val="24"/>
+          <w:szCs w:val="24"/>
+        </w:rPr>
+        <w:t>сконфігурував</w:t>
+      </w:r>
+      <w:proofErr w:type="spellEnd"/>
+      <w:r>
+        <w:rPr>
+          <w:rFonts w:ascii="Times New Roman" w:eastAsia="Times New Roman" w:hAnsi="Times New Roman" w:cs="Times New Roman"/>
+          <w:color w:val="000000"/>
+          <w:sz w:val="24"/>
+          <w:szCs w:val="24"/>
+        </w:rPr>
+        <w:t xml:space="preserve"> </w:t>
       </w:r>
       <w:r>
         <w:rPr>
@@ -2988,6 +3957,7 @@
         </w:rPr>
         <w:t xml:space="preserve"> </w:t>
       </w:r>
+      <w:proofErr w:type="spellStart"/>
       <w:r>
         <w:rPr>
           <w:rFonts w:ascii="Times New Roman" w:eastAsia="Times New Roman" w:hAnsi="Times New Roman" w:cs="Times New Roman"/>
@@ -2997,6 +3967,7 @@
         </w:rPr>
         <w:t>Trello</w:t>
       </w:r>
+      <w:proofErr w:type="spellEnd"/>
       <w:r>
         <w:rPr>
           <w:rFonts w:ascii="Times New Roman" w:eastAsia="Times New Roman" w:hAnsi="Times New Roman" w:cs="Times New Roman"/>
@@ -3185,7 +4156,25 @@
           <w:sz w:val="24"/>
           <w:szCs w:val="24"/>
         </w:rPr>
-        <w:t>візуальному інструменті, що дає змогу команді керувати різноманітними проєктами й робочими процесами та відстежувати виконання завдань. </w:t>
+        <w:t xml:space="preserve">візуальному інструменті, що дає змогу команді керувати різноманітними </w:t>
+      </w:r>
+      <w:proofErr w:type="spellStart"/>
+      <w:r>
+        <w:rPr>
+          <w:rFonts w:ascii="Times New Roman" w:eastAsia="Times New Roman" w:hAnsi="Times New Roman" w:cs="Times New Roman"/>
+          <w:sz w:val="24"/>
+          <w:szCs w:val="24"/>
+        </w:rPr>
+        <w:t>проєктами</w:t>
+      </w:r>
+      <w:proofErr w:type="spellEnd"/>
+      <w:r>
+        <w:rPr>
+          <w:rFonts w:ascii="Times New Roman" w:eastAsia="Times New Roman" w:hAnsi="Times New Roman" w:cs="Times New Roman"/>
+          <w:sz w:val="24"/>
+          <w:szCs w:val="24"/>
+        </w:rPr>
+        <w:t xml:space="preserve"> й робочими процесами та відстежувати виконання завдань. </w:t>
       </w:r>
     </w:p>
     <w:p>
@@ -3361,7 +4350,27 @@
           <w:sz w:val="24"/>
           <w:szCs w:val="24"/>
         </w:rPr>
-        <w:t>6 FlowCharts та Draw.io</w:t>
+        <w:t xml:space="preserve">6 </w:t>
+      </w:r>
+      <w:proofErr w:type="spellStart"/>
+      <w:r>
+        <w:rPr>
+          <w:rFonts w:ascii="Times New Roman" w:eastAsia="Times New Roman" w:hAnsi="Times New Roman" w:cs="Times New Roman"/>
+          <w:color w:val="000000"/>
+          <w:sz w:val="24"/>
+          <w:szCs w:val="24"/>
+        </w:rPr>
+        <w:t>FlowCharts</w:t>
+      </w:r>
+      <w:proofErr w:type="spellEnd"/>
+      <w:r>
+        <w:rPr>
+          <w:rFonts w:ascii="Times New Roman" w:eastAsia="Times New Roman" w:hAnsi="Times New Roman" w:cs="Times New Roman"/>
+          <w:color w:val="000000"/>
+          <w:sz w:val="24"/>
+          <w:szCs w:val="24"/>
+        </w:rPr>
+        <w:t xml:space="preserve"> та Draw.io</w:t>
       </w:r>
       <w:r>
         <w:rPr>
@@ -3750,7 +4759,27 @@
           <w:sz w:val="24"/>
           <w:szCs w:val="24"/>
         </w:rPr>
-        <w:t>Зареєструватись та ознайомитись з Algotester.</w:t>
+        <w:t xml:space="preserve">Зареєструватись та ознайомитись з </w:t>
+      </w:r>
+      <w:proofErr w:type="spellStart"/>
+      <w:r>
+        <w:rPr>
+          <w:rFonts w:ascii="Times New Roman" w:eastAsia="Times New Roman" w:hAnsi="Times New Roman" w:cs="Times New Roman"/>
+          <w:color w:val="000000"/>
+          <w:sz w:val="24"/>
+          <w:szCs w:val="24"/>
+        </w:rPr>
+        <w:t>Algotester</w:t>
+      </w:r>
+      <w:proofErr w:type="spellEnd"/>
+      <w:r>
+        <w:rPr>
+          <w:rFonts w:ascii="Times New Roman" w:eastAsia="Times New Roman" w:hAnsi="Times New Roman" w:cs="Times New Roman"/>
+          <w:color w:val="000000"/>
+          <w:sz w:val="24"/>
+          <w:szCs w:val="24"/>
+        </w:rPr>
+        <w:t>.</w:t>
       </w:r>
     </w:p>
     <w:p>
@@ -3886,7 +4915,25 @@
           <w:sz w:val="24"/>
           <w:szCs w:val="24"/>
         </w:rPr>
-        <w:t>истемою Алготестер та зареєструвався на ній</w:t>
+        <w:t xml:space="preserve">истемою </w:t>
+      </w:r>
+      <w:proofErr w:type="spellStart"/>
+      <w:r>
+        <w:rPr>
+          <w:rFonts w:ascii="Times New Roman" w:eastAsia="Times New Roman" w:hAnsi="Times New Roman" w:cs="Times New Roman"/>
+          <w:sz w:val="24"/>
+          <w:szCs w:val="24"/>
+        </w:rPr>
+        <w:t>Алготестер</w:t>
+      </w:r>
+      <w:proofErr w:type="spellEnd"/>
+      <w:r>
+        <w:rPr>
+          <w:rFonts w:ascii="Times New Roman" w:eastAsia="Times New Roman" w:hAnsi="Times New Roman" w:cs="Times New Roman"/>
+          <w:sz w:val="24"/>
+          <w:szCs w:val="24"/>
+        </w:rPr>
+        <w:t xml:space="preserve"> та зареєструвався на ній</w:t>
       </w:r>
       <w:r>
         <w:rPr>
@@ -4687,8 +5734,19 @@
           <w:sz w:val="24"/>
           <w:szCs w:val="24"/>
         </w:rPr>
-        <w:t>Використовувати тип даних double</w:t>
-      </w:r>
+        <w:t xml:space="preserve">Використовувати тип даних </w:t>
+      </w:r>
+      <w:proofErr w:type="spellStart"/>
+      <w:r>
+        <w:rPr>
+          <w:rFonts w:ascii="Times New Roman" w:eastAsia="Times New Roman" w:hAnsi="Times New Roman" w:cs="Times New Roman"/>
+          <w:color w:val="000000"/>
+          <w:sz w:val="24"/>
+          <w:szCs w:val="24"/>
+        </w:rPr>
+        <w:t>double</w:t>
+      </w:r>
+      <w:proofErr w:type="spellEnd"/>
       <w:r>
         <w:rPr>
           <w:rFonts w:ascii="Times New Roman" w:eastAsia="Times New Roman" w:hAnsi="Times New Roman" w:cs="Times New Roman"/>
@@ -4706,8 +5764,19 @@
           <w:sz w:val="24"/>
           <w:szCs w:val="24"/>
         </w:rPr>
-        <w:t>для точності обчи</w:t>
-      </w:r>
+        <w:t xml:space="preserve">для точності </w:t>
+      </w:r>
+      <w:proofErr w:type="spellStart"/>
+      <w:r>
+        <w:rPr>
+          <w:rFonts w:ascii="Times New Roman" w:eastAsia="Times New Roman" w:hAnsi="Times New Roman" w:cs="Times New Roman"/>
+          <w:color w:val="000000"/>
+          <w:sz w:val="24"/>
+          <w:szCs w:val="24"/>
+        </w:rPr>
+        <w:t>обчи</w:t>
+      </w:r>
+      <w:proofErr w:type="spellEnd"/>
       <w:r>
         <w:rPr>
           <w:rFonts w:ascii="Times New Roman" w:eastAsia="Times New Roman" w:hAnsi="Times New Roman" w:cs="Times New Roman"/>
@@ -4718,14 +5787,25 @@
         </w:rPr>
         <w:t>c</w:t>
       </w:r>
-      <w:r>
-        <w:rPr>
-          <w:rFonts w:ascii="Times New Roman" w:eastAsia="Times New Roman" w:hAnsi="Times New Roman" w:cs="Times New Roman"/>
-          <w:color w:val="000000"/>
-          <w:sz w:val="24"/>
-          <w:szCs w:val="24"/>
-        </w:rPr>
-        <w:t>лень.</w:t>
+      <w:proofErr w:type="spellStart"/>
+      <w:r>
+        <w:rPr>
+          <w:rFonts w:ascii="Times New Roman" w:eastAsia="Times New Roman" w:hAnsi="Times New Roman" w:cs="Times New Roman"/>
+          <w:color w:val="000000"/>
+          <w:sz w:val="24"/>
+          <w:szCs w:val="24"/>
+        </w:rPr>
+        <w:t>лень</w:t>
+      </w:r>
+      <w:proofErr w:type="spellEnd"/>
+      <w:r>
+        <w:rPr>
+          <w:rFonts w:ascii="Times New Roman" w:eastAsia="Times New Roman" w:hAnsi="Times New Roman" w:cs="Times New Roman"/>
+          <w:color w:val="000000"/>
+          <w:sz w:val="24"/>
+          <w:szCs w:val="24"/>
+        </w:rPr>
+        <w:t>.</w:t>
       </w:r>
     </w:p>
     <w:p>
@@ -5062,7 +6142,29 @@
           <w:szCs w:val="24"/>
           <w:lang w:val="en-US"/>
         </w:rPr>
-        <w:t xml:space="preserve">long long </w:t>
+        <w:t xml:space="preserve">long </w:t>
+      </w:r>
+      <w:proofErr w:type="spellStart"/>
+      <w:r>
+        <w:rPr>
+          <w:rFonts w:ascii="Times New Roman" w:eastAsia="Times New Roman" w:hAnsi="Times New Roman" w:cs="Times New Roman"/>
+          <w:color w:val="000000"/>
+          <w:sz w:val="24"/>
+          <w:szCs w:val="24"/>
+          <w:lang w:val="en-US"/>
+        </w:rPr>
+        <w:t>long</w:t>
+      </w:r>
+      <w:proofErr w:type="spellEnd"/>
+      <w:r>
+        <w:rPr>
+          <w:rFonts w:ascii="Times New Roman" w:eastAsia="Times New Roman" w:hAnsi="Times New Roman" w:cs="Times New Roman"/>
+          <w:color w:val="000000"/>
+          <w:sz w:val="24"/>
+          <w:szCs w:val="24"/>
+          <w:lang w:val="en-US"/>
+        </w:rPr>
+        <w:t xml:space="preserve"> </w:t>
       </w:r>
       <w:r>
         <w:rPr>
@@ -5197,14 +6299,45 @@
         </w:rPr>
         <w:t xml:space="preserve">1. </w:t>
       </w:r>
-      <w:r>
-        <w:rPr>
-          <w:rFonts w:ascii="Times New Roman" w:eastAsia="Times New Roman" w:hAnsi="Times New Roman" w:cs="Times New Roman"/>
-          <w:color w:val="000000"/>
-          <w:sz w:val="24"/>
-          <w:szCs w:val="24"/>
-        </w:rPr>
-        <w:t>Package Managers:</w:t>
+      <w:proofErr w:type="spellStart"/>
+      <w:r>
+        <w:rPr>
+          <w:rFonts w:ascii="Times New Roman" w:eastAsia="Times New Roman" w:hAnsi="Times New Roman" w:cs="Times New Roman"/>
+          <w:color w:val="000000"/>
+          <w:sz w:val="24"/>
+          <w:szCs w:val="24"/>
+        </w:rPr>
+        <w:t>Package</w:t>
+      </w:r>
+      <w:proofErr w:type="spellEnd"/>
+      <w:r>
+        <w:rPr>
+          <w:rFonts w:ascii="Times New Roman" w:eastAsia="Times New Roman" w:hAnsi="Times New Roman" w:cs="Times New Roman"/>
+          <w:color w:val="000000"/>
+          <w:sz w:val="24"/>
+          <w:szCs w:val="24"/>
+        </w:rPr>
+        <w:t xml:space="preserve"> </w:t>
+      </w:r>
+      <w:proofErr w:type="spellStart"/>
+      <w:r>
+        <w:rPr>
+          <w:rFonts w:ascii="Times New Roman" w:eastAsia="Times New Roman" w:hAnsi="Times New Roman" w:cs="Times New Roman"/>
+          <w:color w:val="000000"/>
+          <w:sz w:val="24"/>
+          <w:szCs w:val="24"/>
+        </w:rPr>
+        <w:t>Managers</w:t>
+      </w:r>
+      <w:proofErr w:type="spellEnd"/>
+      <w:r>
+        <w:rPr>
+          <w:rFonts w:ascii="Times New Roman" w:eastAsia="Times New Roman" w:hAnsi="Times New Roman" w:cs="Times New Roman"/>
+          <w:color w:val="000000"/>
+          <w:sz w:val="24"/>
+          <w:szCs w:val="24"/>
+        </w:rPr>
+        <w:t>:</w:t>
       </w:r>
     </w:p>
     <w:p>
@@ -5347,8 +6480,59 @@
           <w:sz w:val="24"/>
           <w:szCs w:val="24"/>
         </w:rPr>
-        <w:t>Конфігурація Visual Studio Code</w:t>
-      </w:r>
+        <w:t xml:space="preserve">Конфігурація </w:t>
+      </w:r>
+      <w:proofErr w:type="spellStart"/>
+      <w:r>
+        <w:rPr>
+          <w:rFonts w:ascii="Times New Roman" w:eastAsia="Times New Roman" w:hAnsi="Times New Roman" w:cs="Times New Roman"/>
+          <w:color w:val="000000"/>
+          <w:sz w:val="24"/>
+          <w:szCs w:val="24"/>
+        </w:rPr>
+        <w:t>Visual</w:t>
+      </w:r>
+      <w:proofErr w:type="spellEnd"/>
+      <w:r>
+        <w:rPr>
+          <w:rFonts w:ascii="Times New Roman" w:eastAsia="Times New Roman" w:hAnsi="Times New Roman" w:cs="Times New Roman"/>
+          <w:color w:val="000000"/>
+          <w:sz w:val="24"/>
+          <w:szCs w:val="24"/>
+        </w:rPr>
+        <w:t xml:space="preserve"> </w:t>
+      </w:r>
+      <w:proofErr w:type="spellStart"/>
+      <w:r>
+        <w:rPr>
+          <w:rFonts w:ascii="Times New Roman" w:eastAsia="Times New Roman" w:hAnsi="Times New Roman" w:cs="Times New Roman"/>
+          <w:color w:val="000000"/>
+          <w:sz w:val="24"/>
+          <w:szCs w:val="24"/>
+        </w:rPr>
+        <w:t>Studio</w:t>
+      </w:r>
+      <w:proofErr w:type="spellEnd"/>
+      <w:r>
+        <w:rPr>
+          <w:rFonts w:ascii="Times New Roman" w:eastAsia="Times New Roman" w:hAnsi="Times New Roman" w:cs="Times New Roman"/>
+          <w:color w:val="000000"/>
+          <w:sz w:val="24"/>
+          <w:szCs w:val="24"/>
+        </w:rPr>
+        <w:t xml:space="preserve"> </w:t>
+      </w:r>
+      <w:proofErr w:type="spellStart"/>
+      <w:r>
+        <w:rPr>
+          <w:rFonts w:ascii="Times New Roman" w:eastAsia="Times New Roman" w:hAnsi="Times New Roman" w:cs="Times New Roman"/>
+          <w:color w:val="000000"/>
+          <w:sz w:val="24"/>
+          <w:szCs w:val="24"/>
+        </w:rPr>
+        <w:t>Code</w:t>
+      </w:r>
+      <w:proofErr w:type="spellEnd"/>
       <w:r>
         <w:rPr>
           <w:rFonts w:ascii="Times New Roman" w:eastAsia="Times New Roman" w:hAnsi="Times New Roman" w:cs="Times New Roman"/>
@@ -5602,6 +6786,7 @@
         </w:rPr>
         <w:t xml:space="preserve">: </w:t>
       </w:r>
+      <w:proofErr w:type="spellStart"/>
       <w:r>
         <w:rPr>
           <w:rFonts w:ascii="Times New Roman" w:hAnsi="Times New Roman" w:cs="Times New Roman"/>
@@ -5614,12 +6799,21 @@
         </w:rPr>
         <w:t>о</w:t>
       </w:r>
-      <w:r>
-        <w:rPr>
-          <w:rFonts w:ascii="Times New Roman" w:hAnsi="Times New Roman" w:cs="Times New Roman"/>
-        </w:rPr>
-        <w:t xml:space="preserve"> дебагер</w:t>
-      </w:r>
+      <w:proofErr w:type="spellEnd"/>
+      <w:r>
+        <w:rPr>
+          <w:rFonts w:ascii="Times New Roman" w:hAnsi="Times New Roman" w:cs="Times New Roman"/>
+        </w:rPr>
+        <w:t xml:space="preserve"> </w:t>
+      </w:r>
+      <w:proofErr w:type="spellStart"/>
+      <w:r>
+        <w:rPr>
+          <w:rFonts w:ascii="Times New Roman" w:hAnsi="Times New Roman" w:cs="Times New Roman"/>
+        </w:rPr>
+        <w:t>дебагер</w:t>
+      </w:r>
+      <w:proofErr w:type="spellEnd"/>
     </w:p>
     <w:p>
       <w:pPr>
@@ -5750,7 +6944,14 @@
         <w:rPr>
           <w:rFonts w:ascii="Times New Roman" w:hAnsi="Times New Roman" w:cs="Times New Roman"/>
         </w:rPr>
-        <w:t>: Сконфігурован</w:t>
+        <w:t xml:space="preserve">: </w:t>
+      </w:r>
+      <w:proofErr w:type="spellStart"/>
+      <w:r>
+        <w:rPr>
+          <w:rFonts w:ascii="Times New Roman" w:hAnsi="Times New Roman" w:cs="Times New Roman"/>
+        </w:rPr>
+        <w:t>Сконфігурован</w:t>
       </w:r>
       <w:r>
         <w:rPr>
@@ -5758,6 +6959,7 @@
         </w:rPr>
         <w:t>о</w:t>
       </w:r>
+      <w:proofErr w:type="spellEnd"/>
       <w:r>
         <w:rPr>
           <w:rFonts w:ascii="Times New Roman" w:hAnsi="Times New Roman" w:cs="Times New Roman"/>
@@ -5779,12 +6981,21 @@
         </w:rPr>
         <w:t xml:space="preserve">3. </w:t>
       </w:r>
+      <w:proofErr w:type="spellStart"/>
       <w:r>
         <w:rPr>
           <w:rFonts w:ascii="Times New Roman" w:hAnsi="Times New Roman" w:cs="Times New Roman"/>
           <w:lang w:val="en-US"/>
         </w:rPr>
-        <w:t>Github:</w:t>
+        <w:t>Github</w:t>
+      </w:r>
+      <w:proofErr w:type="spellEnd"/>
+      <w:r>
+        <w:rPr>
+          <w:rFonts w:ascii="Times New Roman" w:hAnsi="Times New Roman" w:cs="Times New Roman"/>
+          <w:lang w:val="en-US"/>
+        </w:rPr>
+        <w:t>:</w:t>
       </w:r>
     </w:p>
     <w:p>
@@ -6027,7 +7238,21 @@
         <w:rPr>
           <w:rFonts w:ascii="Times New Roman" w:hAnsi="Times New Roman" w:cs="Times New Roman"/>
         </w:rPr>
-        <w:t xml:space="preserve">: Сконфігуровано </w:t>
+        <w:t xml:space="preserve">: </w:t>
+      </w:r>
+      <w:proofErr w:type="spellStart"/>
+      <w:r>
+        <w:rPr>
+          <w:rFonts w:ascii="Times New Roman" w:hAnsi="Times New Roman" w:cs="Times New Roman"/>
+        </w:rPr>
+        <w:t>Сконфігуровано</w:t>
+      </w:r>
+      <w:proofErr w:type="spellEnd"/>
+      <w:r>
+        <w:rPr>
+          <w:rFonts w:ascii="Times New Roman" w:hAnsi="Times New Roman" w:cs="Times New Roman"/>
+        </w:rPr>
+        <w:t xml:space="preserve"> </w:t>
       </w:r>
       <w:r>
         <w:rPr>
@@ -6168,7 +7393,21 @@
         <w:rPr>
           <w:rFonts w:ascii="Times New Roman" w:hAnsi="Times New Roman" w:cs="Times New Roman"/>
         </w:rPr>
-        <w:t xml:space="preserve">: Сконфігуровано </w:t>
+        <w:t xml:space="preserve">: </w:t>
+      </w:r>
+      <w:proofErr w:type="spellStart"/>
+      <w:r>
+        <w:rPr>
+          <w:rFonts w:ascii="Times New Roman" w:hAnsi="Times New Roman" w:cs="Times New Roman"/>
+        </w:rPr>
+        <w:t>Сконфігуровано</w:t>
+      </w:r>
+      <w:proofErr w:type="spellEnd"/>
+      <w:r>
+        <w:rPr>
+          <w:rFonts w:ascii="Times New Roman" w:hAnsi="Times New Roman" w:cs="Times New Roman"/>
+        </w:rPr>
+        <w:t xml:space="preserve"> </w:t>
       </w:r>
       <w:r>
         <w:rPr>
@@ -6310,7 +7549,21 @@
         <w:rPr>
           <w:rFonts w:ascii="Times New Roman" w:hAnsi="Times New Roman" w:cs="Times New Roman"/>
         </w:rPr>
-        <w:t xml:space="preserve">: Сконфігуровано </w:t>
+        <w:t xml:space="preserve">: </w:t>
+      </w:r>
+      <w:proofErr w:type="spellStart"/>
+      <w:r>
+        <w:rPr>
+          <w:rFonts w:ascii="Times New Roman" w:hAnsi="Times New Roman" w:cs="Times New Roman"/>
+        </w:rPr>
+        <w:t>Сконфігуровано</w:t>
+      </w:r>
+      <w:proofErr w:type="spellEnd"/>
+      <w:r>
+        <w:rPr>
+          <w:rFonts w:ascii="Times New Roman" w:hAnsi="Times New Roman" w:cs="Times New Roman"/>
+        </w:rPr>
+        <w:t xml:space="preserve"> </w:t>
       </w:r>
       <w:r>
         <w:rPr>
@@ -6446,6 +7699,7 @@
         </w:rPr>
         <w:t xml:space="preserve">: Створено профіль в </w:t>
       </w:r>
+      <w:proofErr w:type="spellStart"/>
       <w:r>
         <w:rPr>
           <w:rFonts w:ascii="Times New Roman" w:hAnsi="Times New Roman" w:cs="Times New Roman"/>
@@ -6453,6 +7707,7 @@
         </w:rPr>
         <w:t>Algotester</w:t>
       </w:r>
+      <w:proofErr w:type="spellEnd"/>
     </w:p>
     <w:p>
       <w:pPr>
@@ -6655,6 +7910,7 @@
         </w:rPr>
         <w:t xml:space="preserve">. Далі програма виводить </w:t>
       </w:r>
+      <w:proofErr w:type="spellStart"/>
       <w:r>
         <w:rPr>
           <w:rFonts w:ascii="Times New Roman" w:eastAsia="Times New Roman" w:hAnsi="Times New Roman" w:cs="Times New Roman"/>
@@ -6677,7 +7933,16 @@
           <w:sz w:val="24"/>
           <w:szCs w:val="24"/>
         </w:rPr>
-        <w:t xml:space="preserve">і </w:t>
+        <w:t>і</w:t>
+      </w:r>
+      <w:proofErr w:type="spellEnd"/>
+      <w:r>
+        <w:rPr>
+          <w:rFonts w:ascii="Times New Roman" w:eastAsia="Times New Roman" w:hAnsi="Times New Roman" w:cs="Times New Roman"/>
+          <w:sz w:val="24"/>
+          <w:szCs w:val="24"/>
+        </w:rPr>
+        <w:t xml:space="preserve"> </w:t>
       </w:r>
       <w:r>
         <w:rPr>
@@ -6710,8 +7975,18 @@
           <w:sz w:val="24"/>
           <w:szCs w:val="24"/>
         </w:rPr>
-        <w:t>Посилання на файл програми у пул-запиті GitHub</w:t>
-      </w:r>
+        <w:t xml:space="preserve">Посилання на файл програми у пул-запиті </w:t>
+      </w:r>
+      <w:proofErr w:type="spellStart"/>
+      <w:r>
+        <w:rPr>
+          <w:rFonts w:ascii="Times New Roman" w:eastAsia="Times New Roman" w:hAnsi="Times New Roman" w:cs="Times New Roman"/>
+          <w:sz w:val="24"/>
+          <w:szCs w:val="24"/>
+        </w:rPr>
+        <w:t>GitHub</w:t>
+      </w:r>
+      <w:proofErr w:type="spellEnd"/>
       <w:r>
         <w:rPr>
           <w:rFonts w:ascii="Times New Roman" w:eastAsia="Times New Roman" w:hAnsi="Times New Roman" w:cs="Times New Roman"/>
@@ -6981,8 +8256,18 @@
           <w:szCs w:val="24"/>
         </w:rPr>
         <w:lastRenderedPageBreak/>
-        <w:t>Посилання на файл програми у пул-запиті GitHub</w:t>
-      </w:r>
+        <w:t xml:space="preserve">Посилання на файл програми у пул-запиті </w:t>
+      </w:r>
+      <w:proofErr w:type="spellStart"/>
+      <w:r>
+        <w:rPr>
+          <w:rFonts w:ascii="Times New Roman" w:eastAsia="Times New Roman" w:hAnsi="Times New Roman" w:cs="Times New Roman"/>
+          <w:sz w:val="24"/>
+          <w:szCs w:val="24"/>
+        </w:rPr>
+        <w:t>GitHub</w:t>
+      </w:r>
+      <w:proofErr w:type="spellEnd"/>
       <w:r>
         <w:rPr>
           <w:rFonts w:ascii="Times New Roman" w:eastAsia="Times New Roman" w:hAnsi="Times New Roman" w:cs="Times New Roman"/>
@@ -7123,27 +8408,14 @@
       <w:r>
         <w:t xml:space="preserve">Рисунок </w:t>
       </w:r>
-      <w:r>
-        <w:fldChar w:fldCharType="begin"/>
-      </w:r>
-      <w:r>
-        <w:instrText xml:space="preserve"> SEQ Рисунок \* ARABIC </w:instrText>
-      </w:r>
-      <w:r>
-        <w:fldChar w:fldCharType="separate"/>
-      </w:r>
-      <w:r>
-        <w:rPr>
-          <w:noProof/>
-        </w:rPr>
-        <w:t>14</w:t>
-      </w:r>
-      <w:r>
-        <w:rPr>
-          <w:noProof/>
-        </w:rPr>
-        <w:fldChar w:fldCharType="end"/>
-      </w:r>
+      <w:fldSimple w:instr=" SEQ Рисунок \* ARABIC ">
+        <w:r>
+          <w:rPr>
+            <w:noProof/>
+          </w:rPr>
+          <w:t>14</w:t>
+        </w:r>
+      </w:fldSimple>
       <w:r>
         <w:t>: Приклад виконання програми №1</w:t>
       </w:r>
@@ -7302,27 +8574,14 @@
       <w:r>
         <w:t xml:space="preserve">Рисунок </w:t>
       </w:r>
-      <w:r>
-        <w:fldChar w:fldCharType="begin"/>
-      </w:r>
-      <w:r>
-        <w:instrText xml:space="preserve"> SEQ Рисунок \* ARABIC </w:instrText>
-      </w:r>
-      <w:r>
-        <w:fldChar w:fldCharType="separate"/>
-      </w:r>
-      <w:r>
-        <w:rPr>
-          <w:noProof/>
-        </w:rPr>
-        <w:t>15</w:t>
-      </w:r>
-      <w:r>
-        <w:rPr>
-          <w:noProof/>
-        </w:rPr>
-        <w:fldChar w:fldCharType="end"/>
-      </w:r>
+      <w:fldSimple w:instr=" SEQ Рисунок \* ARABIC ">
+        <w:r>
+          <w:rPr>
+            <w:noProof/>
+          </w:rPr>
+          <w:t>15</w:t>
+        </w:r>
+      </w:fldSimple>
       <w:r>
         <w:t>: Приклад виконання програми</w:t>
       </w:r>
@@ -7398,30 +8657,22 @@
       <w:r>
         <w:t xml:space="preserve">Рисунок </w:t>
       </w:r>
-      <w:r>
-        <w:fldChar w:fldCharType="begin"/>
-      </w:r>
-      <w:r>
-        <w:instrText xml:space="preserve"> SEQ Рисунок \* ARABIC </w:instrText>
-      </w:r>
-      <w:r>
-        <w:fldChar w:fldCharType="separate"/>
-      </w:r>
-      <w:r>
-        <w:rPr>
-          <w:noProof/>
-        </w:rPr>
-        <w:t>16</w:t>
-      </w:r>
-      <w:r>
-        <w:rPr>
-          <w:noProof/>
-        </w:rPr>
-        <w:fldChar w:fldCharType="end"/>
-      </w:r>
-      <w:r>
-        <w:t>: Завдання №2 зараховане в системі Алготестер</w:t>
-      </w:r>
+      <w:fldSimple w:instr=" SEQ Рисунок \* ARABIC ">
+        <w:r>
+          <w:rPr>
+            <w:noProof/>
+          </w:rPr>
+          <w:t>16</w:t>
+        </w:r>
+      </w:fldSimple>
+      <w:r>
+        <w:t xml:space="preserve">: Завдання №2 зараховане в системі </w:t>
+      </w:r>
+      <w:proofErr w:type="spellStart"/>
+      <w:r>
+        <w:t>Алготестер</w:t>
+      </w:r>
+      <w:proofErr w:type="spellEnd"/>
     </w:p>
     <w:p>
       <w:pPr>
@@ -7547,8 +8798,234 @@
           <w:sz w:val="24"/>
           <w:szCs w:val="24"/>
         </w:rPr>
-        <w:t xml:space="preserve"> Package Managers OS, Console Commands  в Linux, Visual Studio Code, дебагером, Algotester, Git та команди, GitHub, Trello</w:t>
-      </w:r>
+        <w:t xml:space="preserve"> </w:t>
+      </w:r>
+      <w:proofErr w:type="spellStart"/>
+      <w:r>
+        <w:rPr>
+          <w:rFonts w:ascii="Times New Roman" w:eastAsia="Times New Roman" w:hAnsi="Times New Roman" w:cs="Times New Roman"/>
+          <w:sz w:val="24"/>
+          <w:szCs w:val="24"/>
+        </w:rPr>
+        <w:t>Package</w:t>
+      </w:r>
+      <w:proofErr w:type="spellEnd"/>
+      <w:r>
+        <w:rPr>
+          <w:rFonts w:ascii="Times New Roman" w:eastAsia="Times New Roman" w:hAnsi="Times New Roman" w:cs="Times New Roman"/>
+          <w:sz w:val="24"/>
+          <w:szCs w:val="24"/>
+        </w:rPr>
+        <w:t xml:space="preserve"> </w:t>
+      </w:r>
+      <w:proofErr w:type="spellStart"/>
+      <w:r>
+        <w:rPr>
+          <w:rFonts w:ascii="Times New Roman" w:eastAsia="Times New Roman" w:hAnsi="Times New Roman" w:cs="Times New Roman"/>
+          <w:sz w:val="24"/>
+          <w:szCs w:val="24"/>
+        </w:rPr>
+        <w:t>Managers</w:t>
+      </w:r>
+      <w:proofErr w:type="spellEnd"/>
+      <w:r>
+        <w:rPr>
+          <w:rFonts w:ascii="Times New Roman" w:eastAsia="Times New Roman" w:hAnsi="Times New Roman" w:cs="Times New Roman"/>
+          <w:sz w:val="24"/>
+          <w:szCs w:val="24"/>
+        </w:rPr>
+        <w:t xml:space="preserve"> OS, </w:t>
+      </w:r>
+      <w:proofErr w:type="spellStart"/>
+      <w:r>
+        <w:rPr>
+          <w:rFonts w:ascii="Times New Roman" w:eastAsia="Times New Roman" w:hAnsi="Times New Roman" w:cs="Times New Roman"/>
+          <w:sz w:val="24"/>
+          <w:szCs w:val="24"/>
+        </w:rPr>
+        <w:t>Console</w:t>
+      </w:r>
+      <w:proofErr w:type="spellEnd"/>
+      <w:r>
+        <w:rPr>
+          <w:rFonts w:ascii="Times New Roman" w:eastAsia="Times New Roman" w:hAnsi="Times New Roman" w:cs="Times New Roman"/>
+          <w:sz w:val="24"/>
+          <w:szCs w:val="24"/>
+        </w:rPr>
+        <w:t xml:space="preserve"> </w:t>
+      </w:r>
+      <w:proofErr w:type="spellStart"/>
+      <w:r>
+        <w:rPr>
+          <w:rFonts w:ascii="Times New Roman" w:eastAsia="Times New Roman" w:hAnsi="Times New Roman" w:cs="Times New Roman"/>
+          <w:sz w:val="24"/>
+          <w:szCs w:val="24"/>
+        </w:rPr>
+        <w:t>Commands</w:t>
+      </w:r>
+      <w:proofErr w:type="spellEnd"/>
+      <w:r>
+        <w:rPr>
+          <w:rFonts w:ascii="Times New Roman" w:eastAsia="Times New Roman" w:hAnsi="Times New Roman" w:cs="Times New Roman"/>
+          <w:sz w:val="24"/>
+          <w:szCs w:val="24"/>
+        </w:rPr>
+        <w:t xml:space="preserve">  в </w:t>
+      </w:r>
+      <w:proofErr w:type="spellStart"/>
+      <w:r>
+        <w:rPr>
+          <w:rFonts w:ascii="Times New Roman" w:eastAsia="Times New Roman" w:hAnsi="Times New Roman" w:cs="Times New Roman"/>
+          <w:sz w:val="24"/>
+          <w:szCs w:val="24"/>
+        </w:rPr>
+        <w:t>Linux</w:t>
+      </w:r>
+      <w:proofErr w:type="spellEnd"/>
+      <w:r>
+        <w:rPr>
+          <w:rFonts w:ascii="Times New Roman" w:eastAsia="Times New Roman" w:hAnsi="Times New Roman" w:cs="Times New Roman"/>
+          <w:sz w:val="24"/>
+          <w:szCs w:val="24"/>
+        </w:rPr>
+        <w:t xml:space="preserve">, </w:t>
+      </w:r>
+      <w:proofErr w:type="spellStart"/>
+      <w:r>
+        <w:rPr>
+          <w:rFonts w:ascii="Times New Roman" w:eastAsia="Times New Roman" w:hAnsi="Times New Roman" w:cs="Times New Roman"/>
+          <w:sz w:val="24"/>
+          <w:szCs w:val="24"/>
+        </w:rPr>
+        <w:t>Visual</w:t>
+      </w:r>
+      <w:proofErr w:type="spellEnd"/>
+      <w:r>
+        <w:rPr>
+          <w:rFonts w:ascii="Times New Roman" w:eastAsia="Times New Roman" w:hAnsi="Times New Roman" w:cs="Times New Roman"/>
+          <w:sz w:val="24"/>
+          <w:szCs w:val="24"/>
+        </w:rPr>
+        <w:t xml:space="preserve"> </w:t>
+      </w:r>
+      <w:proofErr w:type="spellStart"/>
+      <w:r>
+        <w:rPr>
+          <w:rFonts w:ascii="Times New Roman" w:eastAsia="Times New Roman" w:hAnsi="Times New Roman" w:cs="Times New Roman"/>
+          <w:sz w:val="24"/>
+          <w:szCs w:val="24"/>
+        </w:rPr>
+        <w:t>Studio</w:t>
+      </w:r>
+      <w:proofErr w:type="spellEnd"/>
+      <w:r>
+        <w:rPr>
+          <w:rFonts w:ascii="Times New Roman" w:eastAsia="Times New Roman" w:hAnsi="Times New Roman" w:cs="Times New Roman"/>
+          <w:sz w:val="24"/>
+          <w:szCs w:val="24"/>
+        </w:rPr>
+        <w:t xml:space="preserve"> </w:t>
+      </w:r>
+      <w:proofErr w:type="spellStart"/>
+      <w:r>
+        <w:rPr>
+          <w:rFonts w:ascii="Times New Roman" w:eastAsia="Times New Roman" w:hAnsi="Times New Roman" w:cs="Times New Roman"/>
+          <w:sz w:val="24"/>
+          <w:szCs w:val="24"/>
+        </w:rPr>
+        <w:t>Code</w:t>
+      </w:r>
+      <w:proofErr w:type="spellEnd"/>
+      <w:r>
+        <w:rPr>
+          <w:rFonts w:ascii="Times New Roman" w:eastAsia="Times New Roman" w:hAnsi="Times New Roman" w:cs="Times New Roman"/>
+          <w:sz w:val="24"/>
+          <w:szCs w:val="24"/>
+        </w:rPr>
+        <w:t xml:space="preserve">, </w:t>
+      </w:r>
+      <w:proofErr w:type="spellStart"/>
+      <w:r>
+        <w:rPr>
+          <w:rFonts w:ascii="Times New Roman" w:eastAsia="Times New Roman" w:hAnsi="Times New Roman" w:cs="Times New Roman"/>
+          <w:sz w:val="24"/>
+          <w:szCs w:val="24"/>
+        </w:rPr>
+        <w:t>дебагером</w:t>
+      </w:r>
+      <w:proofErr w:type="spellEnd"/>
+      <w:r>
+        <w:rPr>
+          <w:rFonts w:ascii="Times New Roman" w:eastAsia="Times New Roman" w:hAnsi="Times New Roman" w:cs="Times New Roman"/>
+          <w:sz w:val="24"/>
+          <w:szCs w:val="24"/>
+        </w:rPr>
+        <w:t xml:space="preserve">, </w:t>
+      </w:r>
+      <w:proofErr w:type="spellStart"/>
+      <w:r>
+        <w:rPr>
+          <w:rFonts w:ascii="Times New Roman" w:eastAsia="Times New Roman" w:hAnsi="Times New Roman" w:cs="Times New Roman"/>
+          <w:sz w:val="24"/>
+          <w:szCs w:val="24"/>
+        </w:rPr>
+        <w:t>Algotester</w:t>
+      </w:r>
+      <w:proofErr w:type="spellEnd"/>
+      <w:r>
+        <w:rPr>
+          <w:rFonts w:ascii="Times New Roman" w:eastAsia="Times New Roman" w:hAnsi="Times New Roman" w:cs="Times New Roman"/>
+          <w:sz w:val="24"/>
+          <w:szCs w:val="24"/>
+        </w:rPr>
+        <w:t xml:space="preserve">, </w:t>
+      </w:r>
+      <w:proofErr w:type="spellStart"/>
+      <w:r>
+        <w:rPr>
+          <w:rFonts w:ascii="Times New Roman" w:eastAsia="Times New Roman" w:hAnsi="Times New Roman" w:cs="Times New Roman"/>
+          <w:sz w:val="24"/>
+          <w:szCs w:val="24"/>
+        </w:rPr>
+        <w:t>Git</w:t>
+      </w:r>
+      <w:proofErr w:type="spellEnd"/>
+      <w:r>
+        <w:rPr>
+          <w:rFonts w:ascii="Times New Roman" w:eastAsia="Times New Roman" w:hAnsi="Times New Roman" w:cs="Times New Roman"/>
+          <w:sz w:val="24"/>
+          <w:szCs w:val="24"/>
+        </w:rPr>
+        <w:t xml:space="preserve"> та команди, </w:t>
+      </w:r>
+      <w:proofErr w:type="spellStart"/>
+      <w:r>
+        <w:rPr>
+          <w:rFonts w:ascii="Times New Roman" w:eastAsia="Times New Roman" w:hAnsi="Times New Roman" w:cs="Times New Roman"/>
+          <w:sz w:val="24"/>
+          <w:szCs w:val="24"/>
+        </w:rPr>
+        <w:t>GitHub</w:t>
+      </w:r>
+      <w:proofErr w:type="spellEnd"/>
+      <w:r>
+        <w:rPr>
+          <w:rFonts w:ascii="Times New Roman" w:eastAsia="Times New Roman" w:hAnsi="Times New Roman" w:cs="Times New Roman"/>
+          <w:sz w:val="24"/>
+          <w:szCs w:val="24"/>
+        </w:rPr>
+        <w:t xml:space="preserve">, </w:t>
+      </w:r>
+      <w:proofErr w:type="spellStart"/>
+      <w:r>
+        <w:rPr>
+          <w:rFonts w:ascii="Times New Roman" w:eastAsia="Times New Roman" w:hAnsi="Times New Roman" w:cs="Times New Roman"/>
+          <w:sz w:val="24"/>
+          <w:szCs w:val="24"/>
+        </w:rPr>
+        <w:t>Trello</w:t>
+      </w:r>
+      <w:proofErr w:type="spellEnd"/>
       <w:r>
         <w:rPr>
           <w:rFonts w:ascii="Times New Roman" w:eastAsia="Times New Roman" w:hAnsi="Times New Roman" w:cs="Times New Roman"/>

</xml_diff>